<commit_message>
authenticating argocd with keycloak
</commit_message>
<xml_diff>
--- a/thesis-report/Thesis Outline.docx
+++ b/thesis-report/Thesis Outline.docx
@@ -11,17 +11,17 @@
           <w:b/>
           <w:bCs/>
           <w:kern w:val="0"/>
-          <w:lang w:val="en-DE" w:eastAsia="en-DE"/>
-          <w14:ligatures w14:val="none"/>
-        </w:rPr>
-      </w:pPr>
-      <w:r>
-        <w:rPr>
-          <w:rFonts w:eastAsia="Times New Roman" w:cs="Times New Roman"/>
-          <w:b/>
-          <w:bCs/>
-          <w:kern w:val="0"/>
-          <w:lang w:val="en-DE" w:eastAsia="en-DE"/>
+          <w:lang w:eastAsia="en-DE"/>
+          <w14:ligatures w14:val="none"/>
+        </w:rPr>
+      </w:pPr>
+      <w:r>
+        <w:rPr>
+          <w:rFonts w:eastAsia="Times New Roman" w:cs="Times New Roman"/>
+          <w:b/>
+          <w:bCs/>
+          <w:kern w:val="0"/>
+          <w:lang w:eastAsia="en-DE"/>
           <w14:ligatures w14:val="none"/>
         </w:rPr>
         <w:t>Abstract</w:t>
@@ -36,17 +36,17 @@
           <w:b/>
           <w:bCs/>
           <w:kern w:val="0"/>
-          <w:lang w:val="en-DE" w:eastAsia="en-DE"/>
-          <w14:ligatures w14:val="none"/>
-        </w:rPr>
-      </w:pPr>
-      <w:r>
-        <w:rPr>
-          <w:rFonts w:eastAsia="Times New Roman" w:cs="Times New Roman"/>
-          <w:b/>
-          <w:bCs/>
-          <w:kern w:val="0"/>
-          <w:lang w:val="en-DE" w:eastAsia="en-DE"/>
+          <w:lang w:eastAsia="en-DE"/>
+          <w14:ligatures w14:val="none"/>
+        </w:rPr>
+      </w:pPr>
+      <w:r>
+        <w:rPr>
+          <w:rFonts w:eastAsia="Times New Roman" w:cs="Times New Roman"/>
+          <w:b/>
+          <w:bCs/>
+          <w:kern w:val="0"/>
+          <w:lang w:eastAsia="en-DE"/>
           <w14:ligatures w14:val="none"/>
         </w:rPr>
         <w:t>List of Figures</w:t>
@@ -61,17 +61,17 @@
           <w:b/>
           <w:bCs/>
           <w:kern w:val="0"/>
-          <w:lang w:val="en-DE" w:eastAsia="en-DE"/>
-          <w14:ligatures w14:val="none"/>
-        </w:rPr>
-      </w:pPr>
-      <w:r>
-        <w:rPr>
-          <w:rFonts w:eastAsia="Times New Roman" w:cs="Times New Roman"/>
-          <w:b/>
-          <w:bCs/>
-          <w:kern w:val="0"/>
-          <w:lang w:val="en-DE" w:eastAsia="en-DE"/>
+          <w:lang w:eastAsia="en-DE"/>
+          <w14:ligatures w14:val="none"/>
+        </w:rPr>
+      </w:pPr>
+      <w:r>
+        <w:rPr>
+          <w:rFonts w:eastAsia="Times New Roman" w:cs="Times New Roman"/>
+          <w:b/>
+          <w:bCs/>
+          <w:kern w:val="0"/>
+          <w:lang w:eastAsia="en-DE"/>
           <w14:ligatures w14:val="none"/>
         </w:rPr>
         <w:t>List of Tables</w:t>
@@ -86,17 +86,17 @@
           <w:b/>
           <w:bCs/>
           <w:kern w:val="0"/>
-          <w:lang w:val="en-DE" w:eastAsia="en-DE"/>
-          <w14:ligatures w14:val="none"/>
-        </w:rPr>
-      </w:pPr>
-      <w:r>
-        <w:rPr>
-          <w:rFonts w:eastAsia="Times New Roman" w:cs="Times New Roman"/>
-          <w:b/>
-          <w:bCs/>
-          <w:kern w:val="0"/>
-          <w:lang w:val="en-DE" w:eastAsia="en-DE"/>
+          <w:lang w:eastAsia="en-DE"/>
+          <w14:ligatures w14:val="none"/>
+        </w:rPr>
+      </w:pPr>
+      <w:r>
+        <w:rPr>
+          <w:rFonts w:eastAsia="Times New Roman" w:cs="Times New Roman"/>
+          <w:b/>
+          <w:bCs/>
+          <w:kern w:val="0"/>
+          <w:lang w:eastAsia="en-DE"/>
           <w14:ligatures w14:val="none"/>
         </w:rPr>
         <w:t>List of Abbreviations</w:t>
@@ -111,17 +111,17 @@
           <w:b/>
           <w:bCs/>
           <w:kern w:val="0"/>
-          <w:lang w:val="en-DE" w:eastAsia="en-DE"/>
-          <w14:ligatures w14:val="none"/>
-        </w:rPr>
-      </w:pPr>
-      <w:r>
-        <w:rPr>
-          <w:rFonts w:eastAsia="Times New Roman" w:cs="Times New Roman"/>
-          <w:b/>
-          <w:bCs/>
-          <w:kern w:val="0"/>
-          <w:lang w:val="en-DE" w:eastAsia="en-DE"/>
+          <w:lang w:eastAsia="en-DE"/>
+          <w14:ligatures w14:val="none"/>
+        </w:rPr>
+      </w:pPr>
+      <w:r>
+        <w:rPr>
+          <w:rFonts w:eastAsia="Times New Roman" w:cs="Times New Roman"/>
+          <w:b/>
+          <w:bCs/>
+          <w:kern w:val="0"/>
+          <w:lang w:eastAsia="en-DE"/>
           <w14:ligatures w14:val="none"/>
         </w:rPr>
         <w:t>Table of Content</w:t>
@@ -136,17 +136,17 @@
           <w:b/>
           <w:bCs/>
           <w:kern w:val="0"/>
-          <w:lang w:val="en-DE" w:eastAsia="en-DE"/>
-          <w14:ligatures w14:val="none"/>
-        </w:rPr>
-      </w:pPr>
-      <w:r>
-        <w:rPr>
-          <w:rFonts w:eastAsia="Times New Roman" w:cs="Times New Roman"/>
-          <w:b/>
-          <w:bCs/>
-          <w:kern w:val="0"/>
-          <w:lang w:val="en-DE" w:eastAsia="en-DE"/>
+          <w:lang w:eastAsia="en-DE"/>
+          <w14:ligatures w14:val="none"/>
+        </w:rPr>
+      </w:pPr>
+      <w:r>
+        <w:rPr>
+          <w:rFonts w:eastAsia="Times New Roman" w:cs="Times New Roman"/>
+          <w:b/>
+          <w:bCs/>
+          <w:kern w:val="0"/>
+          <w:lang w:eastAsia="en-DE"/>
           <w14:ligatures w14:val="none"/>
         </w:rPr>
         <w:t>Chapter 1: Introduction</w:t>
@@ -162,17 +162,17 @@
         <w:rPr>
           <w:rFonts w:eastAsia="Times New Roman" w:cs="Times New Roman"/>
           <w:kern w:val="0"/>
-          <w:lang w:val="en-DE" w:eastAsia="en-DE"/>
-          <w14:ligatures w14:val="none"/>
-        </w:rPr>
-      </w:pPr>
-      <w:r>
-        <w:rPr>
-          <w:rFonts w:eastAsia="Times New Roman" w:cs="Times New Roman"/>
-          <w:b/>
-          <w:bCs/>
-          <w:kern w:val="0"/>
-          <w:lang w:val="en-DE" w:eastAsia="en-DE"/>
+          <w:lang w:eastAsia="en-DE"/>
+          <w14:ligatures w14:val="none"/>
+        </w:rPr>
+      </w:pPr>
+      <w:r>
+        <w:rPr>
+          <w:rFonts w:eastAsia="Times New Roman" w:cs="Times New Roman"/>
+          <w:b/>
+          <w:bCs/>
+          <w:kern w:val="0"/>
+          <w:lang w:eastAsia="en-DE"/>
           <w14:ligatures w14:val="none"/>
         </w:rPr>
         <w:t>Background and Motivation</w:t>
@@ -181,16 +181,16 @@
         <w:rPr>
           <w:rFonts w:eastAsia="Times New Roman" w:cs="Times New Roman"/>
           <w:kern w:val="0"/>
-          <w:lang w:val="en-DE" w:eastAsia="en-DE"/>
-          <w14:ligatures w14:val="none"/>
-        </w:rPr>
-        <w:br/>
-      </w:r>
-      <w:r>
-        <w:rPr>
-          <w:rFonts w:eastAsia="Times New Roman" w:cs="Times New Roman"/>
-          <w:kern w:val="0"/>
-          <w:lang w:val="en-DE" w:eastAsia="en-DE"/>
+          <w:lang w:eastAsia="en-DE"/>
+          <w14:ligatures w14:val="none"/>
+        </w:rPr>
+        <w:br/>
+      </w:r>
+      <w:r>
+        <w:rPr>
+          <w:rFonts w:eastAsia="Times New Roman" w:cs="Times New Roman"/>
+          <w:kern w:val="0"/>
+          <w:lang w:eastAsia="en-DE"/>
           <w14:ligatures w14:val="none"/>
         </w:rPr>
         <w:t>Importance of cloud-native architectures in modern computing</w:t>
@@ -199,16 +199,16 @@
         <w:rPr>
           <w:rFonts w:eastAsia="Times New Roman" w:cs="Times New Roman"/>
           <w:kern w:val="0"/>
-          <w:lang w:val="en-DE" w:eastAsia="en-DE"/>
-          <w14:ligatures w14:val="none"/>
-        </w:rPr>
-        <w:br/>
-      </w:r>
-      <w:r>
-        <w:rPr>
-          <w:rFonts w:eastAsia="Times New Roman" w:cs="Times New Roman"/>
-          <w:kern w:val="0"/>
-          <w:lang w:val="en-DE" w:eastAsia="en-DE"/>
+          <w:lang w:eastAsia="en-DE"/>
+          <w14:ligatures w14:val="none"/>
+        </w:rPr>
+        <w:br/>
+      </w:r>
+      <w:r>
+        <w:rPr>
+          <w:rFonts w:eastAsia="Times New Roman" w:cs="Times New Roman"/>
+          <w:kern w:val="0"/>
+          <w:lang w:eastAsia="en-DE"/>
           <w14:ligatures w14:val="none"/>
         </w:rPr>
         <w:t>Challenges in security, scalability, and distributed computation</w:t>
@@ -217,16 +217,16 @@
         <w:rPr>
           <w:rFonts w:eastAsia="Times New Roman" w:cs="Times New Roman"/>
           <w:kern w:val="0"/>
-          <w:lang w:val="en-DE" w:eastAsia="en-DE"/>
-          <w14:ligatures w14:val="none"/>
-        </w:rPr>
-        <w:br/>
-      </w:r>
-      <w:r>
-        <w:rPr>
-          <w:rFonts w:eastAsia="Times New Roman" w:cs="Times New Roman"/>
-          <w:kern w:val="0"/>
-          <w:lang w:val="en-DE" w:eastAsia="en-DE"/>
+          <w:lang w:eastAsia="en-DE"/>
+          <w14:ligatures w14:val="none"/>
+        </w:rPr>
+        <w:br/>
+      </w:r>
+      <w:r>
+        <w:rPr>
+          <w:rFonts w:eastAsia="Times New Roman" w:cs="Times New Roman"/>
+          <w:kern w:val="0"/>
+          <w:lang w:eastAsia="en-DE"/>
           <w14:ligatures w14:val="none"/>
         </w:rPr>
         <w:t>Relevance of your research</w:t>
@@ -242,17 +242,17 @@
         <w:rPr>
           <w:rFonts w:eastAsia="Times New Roman" w:cs="Times New Roman"/>
           <w:kern w:val="0"/>
-          <w:lang w:val="en-DE" w:eastAsia="en-DE"/>
-          <w14:ligatures w14:val="none"/>
-        </w:rPr>
-      </w:pPr>
-      <w:r>
-        <w:rPr>
-          <w:rFonts w:eastAsia="Times New Roman" w:cs="Times New Roman"/>
-          <w:b/>
-          <w:bCs/>
-          <w:kern w:val="0"/>
-          <w:lang w:val="en-DE" w:eastAsia="en-DE"/>
+          <w:lang w:eastAsia="en-DE"/>
+          <w14:ligatures w14:val="none"/>
+        </w:rPr>
+      </w:pPr>
+      <w:r>
+        <w:rPr>
+          <w:rFonts w:eastAsia="Times New Roman" w:cs="Times New Roman"/>
+          <w:b/>
+          <w:bCs/>
+          <w:kern w:val="0"/>
+          <w:lang w:eastAsia="en-DE"/>
           <w14:ligatures w14:val="none"/>
         </w:rPr>
         <w:t>Objectives</w:t>
@@ -261,16 +261,16 @@
         <w:rPr>
           <w:rFonts w:eastAsia="Times New Roman" w:cs="Times New Roman"/>
           <w:kern w:val="0"/>
-          <w:lang w:val="en-DE" w:eastAsia="en-DE"/>
-          <w14:ligatures w14:val="none"/>
-        </w:rPr>
-        <w:br/>
-      </w:r>
-      <w:r>
-        <w:rPr>
-          <w:rFonts w:eastAsia="Times New Roman" w:cs="Times New Roman"/>
-          <w:kern w:val="0"/>
-          <w:lang w:val="en-DE" w:eastAsia="en-DE"/>
+          <w:lang w:eastAsia="en-DE"/>
+          <w14:ligatures w14:val="none"/>
+        </w:rPr>
+        <w:br/>
+      </w:r>
+      <w:r>
+        <w:rPr>
+          <w:rFonts w:eastAsia="Times New Roman" w:cs="Times New Roman"/>
+          <w:kern w:val="0"/>
+          <w:lang w:eastAsia="en-DE"/>
           <w14:ligatures w14:val="none"/>
         </w:rPr>
         <w:t>Outline the primary goals</w:t>
@@ -286,17 +286,17 @@
         <w:rPr>
           <w:rFonts w:eastAsia="Times New Roman" w:cs="Times New Roman"/>
           <w:kern w:val="0"/>
-          <w:lang w:val="en-DE" w:eastAsia="en-DE"/>
-          <w14:ligatures w14:val="none"/>
-        </w:rPr>
-      </w:pPr>
-      <w:r>
-        <w:rPr>
-          <w:rFonts w:eastAsia="Times New Roman" w:cs="Times New Roman"/>
-          <w:b/>
-          <w:bCs/>
-          <w:kern w:val="0"/>
-          <w:lang w:val="en-DE" w:eastAsia="en-DE"/>
+          <w:lang w:eastAsia="en-DE"/>
+          <w14:ligatures w14:val="none"/>
+        </w:rPr>
+      </w:pPr>
+      <w:r>
+        <w:rPr>
+          <w:rFonts w:eastAsia="Times New Roman" w:cs="Times New Roman"/>
+          <w:b/>
+          <w:bCs/>
+          <w:kern w:val="0"/>
+          <w:lang w:eastAsia="en-DE"/>
           <w14:ligatures w14:val="none"/>
         </w:rPr>
         <w:t>Scope of Work</w:t>
@@ -305,16 +305,16 @@
         <w:rPr>
           <w:rFonts w:eastAsia="Times New Roman" w:cs="Times New Roman"/>
           <w:kern w:val="0"/>
-          <w:lang w:val="en-DE" w:eastAsia="en-DE"/>
-          <w14:ligatures w14:val="none"/>
-        </w:rPr>
-        <w:br/>
-      </w:r>
-      <w:r>
-        <w:rPr>
-          <w:rFonts w:eastAsia="Times New Roman" w:cs="Times New Roman"/>
-          <w:kern w:val="0"/>
-          <w:lang w:val="en-DE" w:eastAsia="en-DE"/>
+          <w:lang w:eastAsia="en-DE"/>
+          <w14:ligatures w14:val="none"/>
+        </w:rPr>
+        <w:br/>
+      </w:r>
+      <w:r>
+        <w:rPr>
+          <w:rFonts w:eastAsia="Times New Roman" w:cs="Times New Roman"/>
+          <w:kern w:val="0"/>
+          <w:lang w:eastAsia="en-DE"/>
           <w14:ligatures w14:val="none"/>
         </w:rPr>
         <w:t>Brief description of the key topics covered</w:t>
@@ -330,17 +330,17 @@
         <w:rPr>
           <w:rFonts w:eastAsia="Times New Roman" w:cs="Times New Roman"/>
           <w:kern w:val="0"/>
-          <w:lang w:val="en-DE" w:eastAsia="en-DE"/>
-          <w14:ligatures w14:val="none"/>
-        </w:rPr>
-      </w:pPr>
-      <w:r>
-        <w:rPr>
-          <w:rFonts w:eastAsia="Times New Roman" w:cs="Times New Roman"/>
-          <w:b/>
-          <w:bCs/>
-          <w:kern w:val="0"/>
-          <w:lang w:val="en-DE" w:eastAsia="en-DE"/>
+          <w:lang w:eastAsia="en-DE"/>
+          <w14:ligatures w14:val="none"/>
+        </w:rPr>
+      </w:pPr>
+      <w:r>
+        <w:rPr>
+          <w:rFonts w:eastAsia="Times New Roman" w:cs="Times New Roman"/>
+          <w:b/>
+          <w:bCs/>
+          <w:kern w:val="0"/>
+          <w:lang w:eastAsia="en-DE"/>
           <w14:ligatures w14:val="none"/>
         </w:rPr>
         <w:t xml:space="preserve">Thesis </w:t>
@@ -351,7 +351,7 @@
           <w:b/>
           <w:bCs/>
           <w:kern w:val="0"/>
-          <w:lang w:val="en-DE" w:eastAsia="en-DE"/>
+          <w:lang w:eastAsia="en-DE"/>
           <w14:ligatures w14:val="none"/>
         </w:rPr>
         <w:t>Outline</w:t>
@@ -360,16 +360,16 @@
         <w:rPr>
           <w:rFonts w:eastAsia="Times New Roman" w:cs="Times New Roman"/>
           <w:kern w:val="0"/>
-          <w:lang w:val="en-DE" w:eastAsia="en-DE"/>
-          <w14:ligatures w14:val="none"/>
-        </w:rPr>
-        <w:br/>
-      </w:r>
-      <w:r>
-        <w:rPr>
-          <w:rFonts w:eastAsia="Times New Roman" w:cs="Times New Roman"/>
-          <w:kern w:val="0"/>
-          <w:lang w:val="en-DE" w:eastAsia="en-DE"/>
+          <w:lang w:eastAsia="en-DE"/>
+          <w14:ligatures w14:val="none"/>
+        </w:rPr>
+        <w:br/>
+      </w:r>
+      <w:r>
+        <w:rPr>
+          <w:rFonts w:eastAsia="Times New Roman" w:cs="Times New Roman"/>
+          <w:kern w:val="0"/>
+          <w:lang w:eastAsia="en-DE"/>
           <w14:ligatures w14:val="none"/>
         </w:rPr>
         <w:t>Overview o</w:t>
@@ -378,7 +378,7 @@
         <w:rPr>
           <w:rFonts w:eastAsia="Times New Roman" w:cs="Times New Roman"/>
           <w:kern w:val="0"/>
-          <w:lang w:val="en-DE" w:eastAsia="en-DE"/>
+          <w:lang w:eastAsia="en-DE"/>
           <w14:ligatures w14:val="none"/>
         </w:rPr>
         <w:t>f</w:t>
@@ -387,7 +387,7 @@
         <w:rPr>
           <w:rFonts w:eastAsia="Times New Roman" w:cs="Times New Roman"/>
           <w:kern w:val="0"/>
-          <w:lang w:val="en-DE" w:eastAsia="en-DE"/>
+          <w:lang w:eastAsia="en-DE"/>
           <w14:ligatures w14:val="none"/>
         </w:rPr>
         <w:t xml:space="preserve"> chapters</w:t>
@@ -400,7 +400,7 @@
           <w:b/>
           <w:bCs/>
           <w:kern w:val="0"/>
-          <w:lang w:val="en-DE" w:eastAsia="en-DE"/>
+          <w:lang w:eastAsia="en-DE"/>
           <w14:ligatures w14:val="none"/>
         </w:rPr>
         <w:t xml:space="preserve">Chapter 2: </w:t>
@@ -423,17 +423,17 @@
         <w:rPr>
           <w:rFonts w:eastAsia="Times New Roman" w:cs="Times New Roman"/>
           <w:kern w:val="0"/>
-          <w:lang w:val="en-DE" w:eastAsia="en-DE"/>
-          <w14:ligatures w14:val="none"/>
-        </w:rPr>
-      </w:pPr>
-      <w:r>
-        <w:rPr>
-          <w:rFonts w:eastAsia="Times New Roman" w:cs="Times New Roman"/>
-          <w:b/>
-          <w:bCs/>
-          <w:kern w:val="0"/>
-          <w:lang w:val="en-DE" w:eastAsia="en-DE"/>
+          <w:lang w:eastAsia="en-DE"/>
+          <w14:ligatures w14:val="none"/>
+        </w:rPr>
+      </w:pPr>
+      <w:r>
+        <w:rPr>
+          <w:rFonts w:eastAsia="Times New Roman" w:cs="Times New Roman"/>
+          <w:b/>
+          <w:bCs/>
+          <w:kern w:val="0"/>
+          <w:lang w:eastAsia="en-DE"/>
           <w14:ligatures w14:val="none"/>
         </w:rPr>
         <w:t>Cloud-Native Architectures</w:t>
@@ -442,16 +442,16 @@
         <w:rPr>
           <w:rFonts w:eastAsia="Times New Roman" w:cs="Times New Roman"/>
           <w:kern w:val="0"/>
-          <w:lang w:val="en-DE" w:eastAsia="en-DE"/>
-          <w14:ligatures w14:val="none"/>
-        </w:rPr>
-        <w:br/>
-      </w:r>
-      <w:r>
-        <w:rPr>
-          <w:rFonts w:eastAsia="Times New Roman" w:cs="Times New Roman"/>
-          <w:kern w:val="0"/>
-          <w:lang w:val="en-DE" w:eastAsia="en-DE"/>
+          <w:lang w:eastAsia="en-DE"/>
+          <w14:ligatures w14:val="none"/>
+        </w:rPr>
+        <w:br/>
+      </w:r>
+      <w:r>
+        <w:rPr>
+          <w:rFonts w:eastAsia="Times New Roman" w:cs="Times New Roman"/>
+          <w:kern w:val="0"/>
+          <w:lang w:eastAsia="en-DE"/>
           <w14:ligatures w14:val="none"/>
         </w:rPr>
         <w:t>Definition and key principles</w:t>
@@ -460,16 +460,16 @@
         <w:rPr>
           <w:rFonts w:eastAsia="Times New Roman" w:cs="Times New Roman"/>
           <w:kern w:val="0"/>
-          <w:lang w:val="en-DE" w:eastAsia="en-DE"/>
-          <w14:ligatures w14:val="none"/>
-        </w:rPr>
-        <w:br/>
-      </w:r>
-      <w:r>
-        <w:rPr>
-          <w:rFonts w:eastAsia="Times New Roman" w:cs="Times New Roman"/>
-          <w:kern w:val="0"/>
-          <w:lang w:val="en-DE" w:eastAsia="en-DE"/>
+          <w:lang w:eastAsia="en-DE"/>
+          <w14:ligatures w14:val="none"/>
+        </w:rPr>
+        <w:br/>
+      </w:r>
+      <w:r>
+        <w:rPr>
+          <w:rFonts w:eastAsia="Times New Roman" w:cs="Times New Roman"/>
+          <w:kern w:val="0"/>
+          <w:lang w:eastAsia="en-DE"/>
           <w14:ligatures w14:val="none"/>
         </w:rPr>
         <w:t>Existing solutions and their limitations</w:t>
@@ -485,17 +485,17 @@
         <w:rPr>
           <w:rFonts w:eastAsia="Times New Roman" w:cs="Times New Roman"/>
           <w:kern w:val="0"/>
-          <w:lang w:val="en-DE" w:eastAsia="en-DE"/>
-          <w14:ligatures w14:val="none"/>
-        </w:rPr>
-      </w:pPr>
-      <w:r>
-        <w:rPr>
-          <w:rFonts w:eastAsia="Times New Roman" w:cs="Times New Roman"/>
-          <w:b/>
-          <w:bCs/>
-          <w:kern w:val="0"/>
-          <w:lang w:val="en-DE" w:eastAsia="en-DE"/>
+          <w:lang w:eastAsia="en-DE"/>
+          <w14:ligatures w14:val="none"/>
+        </w:rPr>
+      </w:pPr>
+      <w:r>
+        <w:rPr>
+          <w:rFonts w:eastAsia="Times New Roman" w:cs="Times New Roman"/>
+          <w:b/>
+          <w:bCs/>
+          <w:kern w:val="0"/>
+          <w:lang w:eastAsia="en-DE"/>
           <w14:ligatures w14:val="none"/>
         </w:rPr>
         <w:t>Security in Cloud Computing</w:t>
@@ -504,16 +504,16 @@
         <w:rPr>
           <w:rFonts w:eastAsia="Times New Roman" w:cs="Times New Roman"/>
           <w:kern w:val="0"/>
-          <w:lang w:val="en-DE" w:eastAsia="en-DE"/>
-          <w14:ligatures w14:val="none"/>
-        </w:rPr>
-        <w:br/>
-      </w:r>
-      <w:r>
-        <w:rPr>
-          <w:rFonts w:eastAsia="Times New Roman" w:cs="Times New Roman"/>
-          <w:kern w:val="0"/>
-          <w:lang w:val="en-DE" w:eastAsia="en-DE"/>
+          <w:lang w:eastAsia="en-DE"/>
+          <w14:ligatures w14:val="none"/>
+        </w:rPr>
+        <w:br/>
+      </w:r>
+      <w:r>
+        <w:rPr>
+          <w:rFonts w:eastAsia="Times New Roman" w:cs="Times New Roman"/>
+          <w:kern w:val="0"/>
+          <w:lang w:eastAsia="en-DE"/>
           <w14:ligatures w14:val="none"/>
         </w:rPr>
         <w:t>Common threats and mitigation strategies</w:t>
@@ -522,16 +522,16 @@
         <w:rPr>
           <w:rFonts w:eastAsia="Times New Roman" w:cs="Times New Roman"/>
           <w:kern w:val="0"/>
-          <w:lang w:val="en-DE" w:eastAsia="en-DE"/>
-          <w14:ligatures w14:val="none"/>
-        </w:rPr>
-        <w:br/>
-      </w:r>
-      <w:r>
-        <w:rPr>
-          <w:rFonts w:eastAsia="Times New Roman" w:cs="Times New Roman"/>
-          <w:kern w:val="0"/>
-          <w:lang w:val="en-DE" w:eastAsia="en-DE"/>
+          <w:lang w:eastAsia="en-DE"/>
+          <w14:ligatures w14:val="none"/>
+        </w:rPr>
+        <w:br/>
+      </w:r>
+      <w:r>
+        <w:rPr>
+          <w:rFonts w:eastAsia="Times New Roman" w:cs="Times New Roman"/>
+          <w:kern w:val="0"/>
+          <w:lang w:eastAsia="en-DE"/>
           <w14:ligatures w14:val="none"/>
         </w:rPr>
         <w:t>Role of Role-Based Access Control (RBAC)</w:t>
@@ -547,17 +547,17 @@
         <w:rPr>
           <w:rFonts w:eastAsia="Times New Roman" w:cs="Times New Roman"/>
           <w:kern w:val="0"/>
-          <w:lang w:val="en-DE" w:eastAsia="en-DE"/>
-          <w14:ligatures w14:val="none"/>
-        </w:rPr>
-      </w:pPr>
-      <w:r>
-        <w:rPr>
-          <w:rFonts w:eastAsia="Times New Roman" w:cs="Times New Roman"/>
-          <w:b/>
-          <w:bCs/>
-          <w:kern w:val="0"/>
-          <w:lang w:val="en-DE" w:eastAsia="en-DE"/>
+          <w:lang w:eastAsia="en-DE"/>
+          <w14:ligatures w14:val="none"/>
+        </w:rPr>
+      </w:pPr>
+      <w:r>
+        <w:rPr>
+          <w:rFonts w:eastAsia="Times New Roman" w:cs="Times New Roman"/>
+          <w:b/>
+          <w:bCs/>
+          <w:kern w:val="0"/>
+          <w:lang w:eastAsia="en-DE"/>
           <w14:ligatures w14:val="none"/>
         </w:rPr>
         <w:t>Scalability and Distributed Computation</w:t>
@@ -566,16 +566,16 @@
         <w:rPr>
           <w:rFonts w:eastAsia="Times New Roman" w:cs="Times New Roman"/>
           <w:kern w:val="0"/>
-          <w:lang w:val="en-DE" w:eastAsia="en-DE"/>
-          <w14:ligatures w14:val="none"/>
-        </w:rPr>
-        <w:br/>
-      </w:r>
-      <w:r>
-        <w:rPr>
-          <w:rFonts w:eastAsia="Times New Roman" w:cs="Times New Roman"/>
-          <w:kern w:val="0"/>
-          <w:lang w:val="en-DE" w:eastAsia="en-DE"/>
+          <w:lang w:eastAsia="en-DE"/>
+          <w14:ligatures w14:val="none"/>
+        </w:rPr>
+        <w:br/>
+      </w:r>
+      <w:r>
+        <w:rPr>
+          <w:rFonts w:eastAsia="Times New Roman" w:cs="Times New Roman"/>
+          <w:kern w:val="0"/>
+          <w:lang w:eastAsia="en-DE"/>
           <w14:ligatures w14:val="none"/>
         </w:rPr>
         <w:t>Importance and techniques</w:t>
@@ -584,16 +584,16 @@
         <w:rPr>
           <w:rFonts w:eastAsia="Times New Roman" w:cs="Times New Roman"/>
           <w:kern w:val="0"/>
-          <w:lang w:val="en-DE" w:eastAsia="en-DE"/>
-          <w14:ligatures w14:val="none"/>
-        </w:rPr>
-        <w:br/>
-      </w:r>
-      <w:r>
-        <w:rPr>
-          <w:rFonts w:eastAsia="Times New Roman" w:cs="Times New Roman"/>
-          <w:kern w:val="0"/>
-          <w:lang w:val="en-DE" w:eastAsia="en-DE"/>
+          <w:lang w:eastAsia="en-DE"/>
+          <w14:ligatures w14:val="none"/>
+        </w:rPr>
+        <w:br/>
+      </w:r>
+      <w:r>
+        <w:rPr>
+          <w:rFonts w:eastAsia="Times New Roman" w:cs="Times New Roman"/>
+          <w:kern w:val="0"/>
+          <w:lang w:eastAsia="en-DE"/>
           <w14:ligatures w14:val="none"/>
         </w:rPr>
         <w:t>Overview of autoscaling and hyperparameter optimization</w:t>
@@ -609,17 +609,17 @@
         <w:rPr>
           <w:rFonts w:eastAsia="Times New Roman" w:cs="Times New Roman"/>
           <w:kern w:val="0"/>
-          <w:lang w:val="en-DE" w:eastAsia="en-DE"/>
-          <w14:ligatures w14:val="none"/>
-        </w:rPr>
-      </w:pPr>
-      <w:r>
-        <w:rPr>
-          <w:rFonts w:eastAsia="Times New Roman" w:cs="Times New Roman"/>
-          <w:b/>
-          <w:bCs/>
-          <w:kern w:val="0"/>
-          <w:lang w:val="en-DE" w:eastAsia="en-DE"/>
+          <w:lang w:eastAsia="en-DE"/>
+          <w14:ligatures w14:val="none"/>
+        </w:rPr>
+      </w:pPr>
+      <w:r>
+        <w:rPr>
+          <w:rFonts w:eastAsia="Times New Roman" w:cs="Times New Roman"/>
+          <w:b/>
+          <w:bCs/>
+          <w:kern w:val="0"/>
+          <w:lang w:eastAsia="en-DE"/>
           <w14:ligatures w14:val="none"/>
         </w:rPr>
         <w:t>Tools and Technologies</w:t>
@@ -628,26 +628,35 @@
         <w:rPr>
           <w:rFonts w:eastAsia="Times New Roman" w:cs="Times New Roman"/>
           <w:kern w:val="0"/>
-          <w:lang w:val="en-DE" w:eastAsia="en-DE"/>
-          <w14:ligatures w14:val="none"/>
-        </w:rPr>
-        <w:br/>
+          <w:lang w:eastAsia="en-DE"/>
+          <w14:ligatures w14:val="none"/>
+        </w:rPr>
+        <w:br/>
+      </w:r>
+      <w:r>
+        <w:rPr>
+          <w:rFonts w:eastAsia="Times New Roman" w:cs="Times New Roman"/>
+          <w:color w:val="FF0000"/>
+          <w:kern w:val="0"/>
+          <w:lang w:eastAsia="en-DE"/>
+          <w14:ligatures w14:val="none"/>
+        </w:rPr>
         <w:t>Python</w:t>
       </w:r>
       <w:r>
         <w:rPr>
           <w:rFonts w:eastAsia="Times New Roman" w:cs="Times New Roman"/>
           <w:kern w:val="0"/>
-          <w:lang w:val="en-DE" w:eastAsia="en-DE"/>
-          <w14:ligatures w14:val="none"/>
-        </w:rPr>
-        <w:br/>
-      </w:r>
-      <w:r>
-        <w:rPr>
-          <w:rFonts w:eastAsia="Times New Roman" w:cs="Times New Roman"/>
-          <w:kern w:val="0"/>
-          <w:lang w:val="en-DE" w:eastAsia="en-DE"/>
+          <w:lang w:eastAsia="en-DE"/>
+          <w14:ligatures w14:val="none"/>
+        </w:rPr>
+        <w:br/>
+      </w:r>
+      <w:r>
+        <w:rPr>
+          <w:rFonts w:eastAsia="Times New Roman" w:cs="Times New Roman"/>
+          <w:kern w:val="0"/>
+          <w:lang w:eastAsia="en-DE"/>
           <w14:ligatures w14:val="none"/>
         </w:rPr>
         <w:t>Kubernetes (K8s)</w:t>
@@ -656,16 +665,16 @@
         <w:rPr>
           <w:rFonts w:eastAsia="Times New Roman" w:cs="Times New Roman"/>
           <w:kern w:val="0"/>
-          <w:lang w:val="en-DE" w:eastAsia="en-DE"/>
-          <w14:ligatures w14:val="none"/>
-        </w:rPr>
-        <w:br/>
-      </w:r>
-      <w:r>
-        <w:rPr>
-          <w:rFonts w:eastAsia="Times New Roman" w:cs="Times New Roman"/>
-          <w:kern w:val="0"/>
-          <w:lang w:val="en-DE" w:eastAsia="en-DE"/>
+          <w:lang w:eastAsia="en-DE"/>
+          <w14:ligatures w14:val="none"/>
+        </w:rPr>
+        <w:br/>
+      </w:r>
+      <w:r>
+        <w:rPr>
+          <w:rFonts w:eastAsia="Times New Roman" w:cs="Times New Roman"/>
+          <w:kern w:val="0"/>
+          <w:lang w:eastAsia="en-DE"/>
           <w14:ligatures w14:val="none"/>
         </w:rPr>
         <w:t>ArgoCD</w:t>
@@ -674,16 +683,16 @@
         <w:rPr>
           <w:rFonts w:eastAsia="Times New Roman" w:cs="Times New Roman"/>
           <w:kern w:val="0"/>
-          <w:lang w:val="en-DE" w:eastAsia="en-DE"/>
-          <w14:ligatures w14:val="none"/>
-        </w:rPr>
-        <w:br/>
-      </w:r>
-      <w:r>
-        <w:rPr>
-          <w:rFonts w:eastAsia="Times New Roman" w:cs="Times New Roman"/>
-          <w:kern w:val="0"/>
-          <w:lang w:val="en-DE" w:eastAsia="en-DE"/>
+          <w:lang w:eastAsia="en-DE"/>
+          <w14:ligatures w14:val="none"/>
+        </w:rPr>
+        <w:br/>
+      </w:r>
+      <w:r>
+        <w:rPr>
+          <w:rFonts w:eastAsia="Times New Roman" w:cs="Times New Roman"/>
+          <w:kern w:val="0"/>
+          <w:lang w:eastAsia="en-DE"/>
           <w14:ligatures w14:val="none"/>
         </w:rPr>
         <w:t>Keycloak</w:t>
@@ -692,16 +701,16 @@
         <w:rPr>
           <w:rFonts w:eastAsia="Times New Roman" w:cs="Times New Roman"/>
           <w:kern w:val="0"/>
-          <w:lang w:val="en-DE" w:eastAsia="en-DE"/>
-          <w14:ligatures w14:val="none"/>
-        </w:rPr>
-        <w:br/>
-      </w:r>
-      <w:r>
-        <w:rPr>
-          <w:rFonts w:eastAsia="Times New Roman" w:cs="Times New Roman"/>
-          <w:kern w:val="0"/>
-          <w:lang w:val="en-DE" w:eastAsia="en-DE"/>
+          <w:lang w:eastAsia="en-DE"/>
+          <w14:ligatures w14:val="none"/>
+        </w:rPr>
+        <w:br/>
+      </w:r>
+      <w:r>
+        <w:rPr>
+          <w:rFonts w:eastAsia="Times New Roman" w:cs="Times New Roman"/>
+          <w:kern w:val="0"/>
+          <w:lang w:eastAsia="en-DE"/>
           <w14:ligatures w14:val="none"/>
         </w:rPr>
         <w:t>Ray</w:t>
@@ -716,17 +725,17 @@
           <w:b/>
           <w:bCs/>
           <w:kern w:val="0"/>
-          <w:lang w:val="en-DE" w:eastAsia="en-DE"/>
-          <w14:ligatures w14:val="none"/>
-        </w:rPr>
-      </w:pPr>
-      <w:r>
-        <w:rPr>
-          <w:rFonts w:eastAsia="Times New Roman" w:cs="Times New Roman"/>
-          <w:b/>
-          <w:bCs/>
-          <w:kern w:val="0"/>
-          <w:lang w:val="en-DE" w:eastAsia="en-DE"/>
+          <w:lang w:eastAsia="en-DE"/>
+          <w14:ligatures w14:val="none"/>
+        </w:rPr>
+      </w:pPr>
+      <w:r>
+        <w:rPr>
+          <w:rFonts w:eastAsia="Times New Roman" w:cs="Times New Roman"/>
+          <w:b/>
+          <w:bCs/>
+          <w:kern w:val="0"/>
+          <w:lang w:eastAsia="en-DE"/>
           <w14:ligatures w14:val="none"/>
         </w:rPr>
         <w:t>Chapter 3: Design and Architecture</w:t>
@@ -742,17 +751,17 @@
         <w:rPr>
           <w:rFonts w:eastAsia="Times New Roman" w:cs="Times New Roman"/>
           <w:kern w:val="0"/>
-          <w:lang w:val="en-DE" w:eastAsia="en-DE"/>
-          <w14:ligatures w14:val="none"/>
-        </w:rPr>
-      </w:pPr>
-      <w:r>
-        <w:rPr>
-          <w:rFonts w:eastAsia="Times New Roman" w:cs="Times New Roman"/>
-          <w:b/>
-          <w:bCs/>
-          <w:kern w:val="0"/>
-          <w:lang w:val="en-DE" w:eastAsia="en-DE"/>
+          <w:lang w:eastAsia="en-DE"/>
+          <w14:ligatures w14:val="none"/>
+        </w:rPr>
+      </w:pPr>
+      <w:r>
+        <w:rPr>
+          <w:rFonts w:eastAsia="Times New Roman" w:cs="Times New Roman"/>
+          <w:b/>
+          <w:bCs/>
+          <w:kern w:val="0"/>
+          <w:lang w:eastAsia="en-DE"/>
           <w14:ligatures w14:val="none"/>
         </w:rPr>
         <w:t>Overall System Architecture</w:t>
@@ -761,16 +770,16 @@
         <w:rPr>
           <w:rFonts w:eastAsia="Times New Roman" w:cs="Times New Roman"/>
           <w:kern w:val="0"/>
-          <w:lang w:val="en-DE" w:eastAsia="en-DE"/>
-          <w14:ligatures w14:val="none"/>
-        </w:rPr>
-        <w:br/>
-      </w:r>
-      <w:r>
-        <w:rPr>
-          <w:rFonts w:eastAsia="Times New Roman" w:cs="Times New Roman"/>
-          <w:kern w:val="0"/>
-          <w:lang w:val="en-DE" w:eastAsia="en-DE"/>
+          <w:lang w:eastAsia="en-DE"/>
+          <w14:ligatures w14:val="none"/>
+        </w:rPr>
+        <w:br/>
+      </w:r>
+      <w:r>
+        <w:rPr>
+          <w:rFonts w:eastAsia="Times New Roman" w:cs="Times New Roman"/>
+          <w:kern w:val="0"/>
+          <w:lang w:eastAsia="en-DE"/>
           <w14:ligatures w14:val="none"/>
         </w:rPr>
         <w:t>High-level architecture diagram</w:t>
@@ -779,16 +788,16 @@
         <w:rPr>
           <w:rFonts w:eastAsia="Times New Roman" w:cs="Times New Roman"/>
           <w:kern w:val="0"/>
-          <w:lang w:val="en-DE" w:eastAsia="en-DE"/>
-          <w14:ligatures w14:val="none"/>
-        </w:rPr>
-        <w:br/>
-      </w:r>
-      <w:r>
-        <w:rPr>
-          <w:rFonts w:eastAsia="Times New Roman" w:cs="Times New Roman"/>
-          <w:kern w:val="0"/>
-          <w:lang w:val="en-DE" w:eastAsia="en-DE"/>
+          <w:lang w:eastAsia="en-DE"/>
+          <w14:ligatures w14:val="none"/>
+        </w:rPr>
+        <w:br/>
+      </w:r>
+      <w:r>
+        <w:rPr>
+          <w:rFonts w:eastAsia="Times New Roman" w:cs="Times New Roman"/>
+          <w:kern w:val="0"/>
+          <w:lang w:eastAsia="en-DE"/>
           <w14:ligatures w14:val="none"/>
         </w:rPr>
         <w:t>Explanation of the components and their interactions</w:t>
@@ -804,17 +813,17 @@
         <w:rPr>
           <w:rFonts w:eastAsia="Times New Roman" w:cs="Times New Roman"/>
           <w:kern w:val="0"/>
-          <w:lang w:val="en-DE" w:eastAsia="en-DE"/>
-          <w14:ligatures w14:val="none"/>
-        </w:rPr>
-      </w:pPr>
-      <w:r>
-        <w:rPr>
-          <w:rFonts w:eastAsia="Times New Roman" w:cs="Times New Roman"/>
-          <w:b/>
-          <w:bCs/>
-          <w:kern w:val="0"/>
-          <w:lang w:val="en-DE" w:eastAsia="en-DE"/>
+          <w:lang w:eastAsia="en-DE"/>
+          <w14:ligatures w14:val="none"/>
+        </w:rPr>
+      </w:pPr>
+      <w:r>
+        <w:rPr>
+          <w:rFonts w:eastAsia="Times New Roman" w:cs="Times New Roman"/>
+          <w:b/>
+          <w:bCs/>
+          <w:kern w:val="0"/>
+          <w:lang w:eastAsia="en-DE"/>
           <w14:ligatures w14:val="none"/>
         </w:rPr>
         <w:t>Security Architecture</w:t>
@@ -823,16 +832,16 @@
         <w:rPr>
           <w:rFonts w:eastAsia="Times New Roman" w:cs="Times New Roman"/>
           <w:kern w:val="0"/>
-          <w:lang w:val="en-DE" w:eastAsia="en-DE"/>
-          <w14:ligatures w14:val="none"/>
-        </w:rPr>
-        <w:br/>
-      </w:r>
-      <w:r>
-        <w:rPr>
-          <w:rFonts w:eastAsia="Times New Roman" w:cs="Times New Roman"/>
-          <w:kern w:val="0"/>
-          <w:lang w:val="en-DE" w:eastAsia="en-DE"/>
+          <w:lang w:eastAsia="en-DE"/>
+          <w14:ligatures w14:val="none"/>
+        </w:rPr>
+        <w:br/>
+      </w:r>
+      <w:r>
+        <w:rPr>
+          <w:rFonts w:eastAsia="Times New Roman" w:cs="Times New Roman"/>
+          <w:kern w:val="0"/>
+          <w:lang w:eastAsia="en-DE"/>
           <w14:ligatures w14:val="none"/>
         </w:rPr>
         <w:t>Implementing RBAC on Kubernetes</w:t>
@@ -841,16 +850,16 @@
         <w:rPr>
           <w:rFonts w:eastAsia="Times New Roman" w:cs="Times New Roman"/>
           <w:kern w:val="0"/>
-          <w:lang w:val="en-DE" w:eastAsia="en-DE"/>
-          <w14:ligatures w14:val="none"/>
-        </w:rPr>
-        <w:br/>
-      </w:r>
-      <w:r>
-        <w:rPr>
-          <w:rFonts w:eastAsia="Times New Roman" w:cs="Times New Roman"/>
-          <w:kern w:val="0"/>
-          <w:lang w:val="en-DE" w:eastAsia="en-DE"/>
+          <w:lang w:eastAsia="en-DE"/>
+          <w14:ligatures w14:val="none"/>
+        </w:rPr>
+        <w:br/>
+      </w:r>
+      <w:r>
+        <w:rPr>
+          <w:rFonts w:eastAsia="Times New Roman" w:cs="Times New Roman"/>
+          <w:kern w:val="0"/>
+          <w:lang w:eastAsia="en-DE"/>
           <w14:ligatures w14:val="none"/>
         </w:rPr>
         <w:t>Designing automation processes with batch scripts</w:t>
@@ -866,17 +875,17 @@
         <w:rPr>
           <w:rFonts w:eastAsia="Times New Roman" w:cs="Times New Roman"/>
           <w:kern w:val="0"/>
-          <w:lang w:val="en-DE" w:eastAsia="en-DE"/>
-          <w14:ligatures w14:val="none"/>
-        </w:rPr>
-      </w:pPr>
-      <w:r>
-        <w:rPr>
-          <w:rFonts w:eastAsia="Times New Roman" w:cs="Times New Roman"/>
-          <w:b/>
-          <w:bCs/>
-          <w:kern w:val="0"/>
-          <w:lang w:val="en-DE" w:eastAsia="en-DE"/>
+          <w:lang w:eastAsia="en-DE"/>
+          <w14:ligatures w14:val="none"/>
+        </w:rPr>
+      </w:pPr>
+      <w:r>
+        <w:rPr>
+          <w:rFonts w:eastAsia="Times New Roman" w:cs="Times New Roman"/>
+          <w:b/>
+          <w:bCs/>
+          <w:kern w:val="0"/>
+          <w:lang w:eastAsia="en-DE"/>
           <w14:ligatures w14:val="none"/>
         </w:rPr>
         <w:lastRenderedPageBreak/>
@@ -886,16 +895,16 @@
         <w:rPr>
           <w:rFonts w:eastAsia="Times New Roman" w:cs="Times New Roman"/>
           <w:kern w:val="0"/>
-          <w:lang w:val="en-DE" w:eastAsia="en-DE"/>
-          <w14:ligatures w14:val="none"/>
-        </w:rPr>
-        <w:br/>
-      </w:r>
-      <w:r>
-        <w:rPr>
-          <w:rFonts w:eastAsia="Times New Roman" w:cs="Times New Roman"/>
-          <w:kern w:val="0"/>
-          <w:lang w:val="en-DE" w:eastAsia="en-DE"/>
+          <w:lang w:eastAsia="en-DE"/>
+          <w14:ligatures w14:val="none"/>
+        </w:rPr>
+        <w:br/>
+      </w:r>
+      <w:r>
+        <w:rPr>
+          <w:rFonts w:eastAsia="Times New Roman" w:cs="Times New Roman"/>
+          <w:kern w:val="0"/>
+          <w:lang w:eastAsia="en-DE"/>
           <w14:ligatures w14:val="none"/>
         </w:rPr>
         <w:t>Integrating Ray for autoscaling and distributed computation</w:t>
@@ -904,16 +913,16 @@
         <w:rPr>
           <w:rFonts w:eastAsia="Times New Roman" w:cs="Times New Roman"/>
           <w:kern w:val="0"/>
-          <w:lang w:val="en-DE" w:eastAsia="en-DE"/>
-          <w14:ligatures w14:val="none"/>
-        </w:rPr>
-        <w:br/>
-      </w:r>
-      <w:r>
-        <w:rPr>
-          <w:rFonts w:eastAsia="Times New Roman" w:cs="Times New Roman"/>
-          <w:kern w:val="0"/>
-          <w:lang w:val="en-DE" w:eastAsia="en-DE"/>
+          <w:lang w:eastAsia="en-DE"/>
+          <w14:ligatures w14:val="none"/>
+        </w:rPr>
+        <w:br/>
+      </w:r>
+      <w:r>
+        <w:rPr>
+          <w:rFonts w:eastAsia="Times New Roman" w:cs="Times New Roman"/>
+          <w:kern w:val="0"/>
+          <w:lang w:eastAsia="en-DE"/>
           <w14:ligatures w14:val="none"/>
         </w:rPr>
         <w:t>Hyperparameter optimizati</w:t>
@@ -922,7 +931,7 @@
         <w:rPr>
           <w:rFonts w:eastAsia="Times New Roman" w:cs="Times New Roman"/>
           <w:kern w:val="0"/>
-          <w:lang w:val="en-DE" w:eastAsia="en-DE"/>
+          <w:lang w:eastAsia="en-DE"/>
           <w14:ligatures w14:val="none"/>
         </w:rPr>
         <w:t>on</w:t>
@@ -938,17 +947,17 @@
         <w:rPr>
           <w:rFonts w:eastAsia="Times New Roman" w:cs="Times New Roman"/>
           <w:kern w:val="0"/>
-          <w:lang w:val="en-DE" w:eastAsia="en-DE"/>
-          <w14:ligatures w14:val="none"/>
-        </w:rPr>
-      </w:pPr>
-      <w:r>
-        <w:rPr>
-          <w:rFonts w:eastAsia="Times New Roman" w:cs="Times New Roman"/>
-          <w:b/>
-          <w:bCs/>
-          <w:kern w:val="0"/>
-          <w:lang w:val="en-DE" w:eastAsia="en-DE"/>
+          <w:lang w:eastAsia="en-DE"/>
+          <w14:ligatures w14:val="none"/>
+        </w:rPr>
+      </w:pPr>
+      <w:r>
+        <w:rPr>
+          <w:rFonts w:eastAsia="Times New Roman" w:cs="Times New Roman"/>
+          <w:b/>
+          <w:bCs/>
+          <w:kern w:val="0"/>
+          <w:lang w:eastAsia="en-DE"/>
           <w14:ligatures w14:val="none"/>
         </w:rPr>
         <w:t>Continuous Integration and Deployment</w:t>
@@ -957,16 +966,16 @@
         <w:rPr>
           <w:rFonts w:eastAsia="Times New Roman" w:cs="Times New Roman"/>
           <w:kern w:val="0"/>
-          <w:lang w:val="en-DE" w:eastAsia="en-DE"/>
-          <w14:ligatures w14:val="none"/>
-        </w:rPr>
-        <w:br/>
-      </w:r>
-      <w:r>
-        <w:rPr>
-          <w:rFonts w:eastAsia="Times New Roman" w:cs="Times New Roman"/>
-          <w:kern w:val="0"/>
-          <w:lang w:val="en-DE" w:eastAsia="en-DE"/>
+          <w:lang w:eastAsia="en-DE"/>
+          <w14:ligatures w14:val="none"/>
+        </w:rPr>
+        <w:br/>
+      </w:r>
+      <w:r>
+        <w:rPr>
+          <w:rFonts w:eastAsia="Times New Roman" w:cs="Times New Roman"/>
+          <w:kern w:val="0"/>
+          <w:lang w:eastAsia="en-DE"/>
           <w14:ligatures w14:val="none"/>
         </w:rPr>
         <w:t>Role of ArgoCD</w:t>
@@ -975,16 +984,16 @@
         <w:rPr>
           <w:rFonts w:eastAsia="Times New Roman" w:cs="Times New Roman"/>
           <w:kern w:val="0"/>
-          <w:lang w:val="en-DE" w:eastAsia="en-DE"/>
-          <w14:ligatures w14:val="none"/>
-        </w:rPr>
-        <w:br/>
-      </w:r>
-      <w:r>
-        <w:rPr>
-          <w:rFonts w:eastAsia="Times New Roman" w:cs="Times New Roman"/>
-          <w:kern w:val="0"/>
-          <w:lang w:val="en-DE" w:eastAsia="en-DE"/>
+          <w:lang w:eastAsia="en-DE"/>
+          <w14:ligatures w14:val="none"/>
+        </w:rPr>
+        <w:br/>
+      </w:r>
+      <w:r>
+        <w:rPr>
+          <w:rFonts w:eastAsia="Times New Roman" w:cs="Times New Roman"/>
+          <w:kern w:val="0"/>
+          <w:lang w:eastAsia="en-DE"/>
           <w14:ligatures w14:val="none"/>
         </w:rPr>
         <w:t>Integration with Keycloak for authentication</w:t>
@@ -999,17 +1008,17 @@
           <w:b/>
           <w:bCs/>
           <w:kern w:val="0"/>
-          <w:lang w:val="en-DE" w:eastAsia="en-DE"/>
-          <w14:ligatures w14:val="none"/>
-        </w:rPr>
-      </w:pPr>
-      <w:r>
-        <w:rPr>
-          <w:rFonts w:eastAsia="Times New Roman" w:cs="Times New Roman"/>
-          <w:b/>
-          <w:bCs/>
-          <w:kern w:val="0"/>
-          <w:lang w:val="en-DE" w:eastAsia="en-DE"/>
+          <w:lang w:eastAsia="en-DE"/>
+          <w14:ligatures w14:val="none"/>
+        </w:rPr>
+      </w:pPr>
+      <w:r>
+        <w:rPr>
+          <w:rFonts w:eastAsia="Times New Roman" w:cs="Times New Roman"/>
+          <w:b/>
+          <w:bCs/>
+          <w:kern w:val="0"/>
+          <w:lang w:eastAsia="en-DE"/>
           <w14:ligatures w14:val="none"/>
         </w:rPr>
         <w:t>Chapter 4: Implementation</w:t>
@@ -1024,18 +1033,19 @@
         <w:spacing w:before="100" w:beforeAutospacing="1" w:after="100" w:afterAutospacing="1" w:line="240" w:lineRule="auto"/>
         <w:rPr>
           <w:rFonts w:eastAsia="Times New Roman" w:cs="Times New Roman"/>
-          <w:kern w:val="0"/>
-          <w:lang w:val="en-DE" w:eastAsia="en-DE"/>
-          <w14:ligatures w14:val="none"/>
-        </w:rPr>
-      </w:pPr>
-      <w:r>
-        <w:rPr>
-          <w:rFonts w:eastAsia="Times New Roman" w:cs="Times New Roman"/>
-          <w:b/>
-          <w:bCs/>
-          <w:kern w:val="0"/>
-          <w:lang w:val="en-DE" w:eastAsia="en-DE"/>
+          <w:color w:val="FF0000"/>
+          <w:kern w:val="0"/>
+          <w:lang w:eastAsia="en-DE"/>
+          <w14:ligatures w14:val="none"/>
+        </w:rPr>
+      </w:pPr>
+      <w:r>
+        <w:rPr>
+          <w:rFonts w:eastAsia="Times New Roman" w:cs="Times New Roman"/>
+          <w:b/>
+          <w:bCs/>
+          <w:kern w:val="0"/>
+          <w:lang w:eastAsia="en-DE"/>
           <w14:ligatures w14:val="none"/>
         </w:rPr>
         <w:t>Setting Up Kubernetes with RBAC</w:t>
@@ -1044,16 +1054,16 @@
         <w:rPr>
           <w:rFonts w:eastAsia="Times New Roman" w:cs="Times New Roman"/>
           <w:kern w:val="0"/>
-          <w:lang w:val="en-DE" w:eastAsia="en-DE"/>
-          <w14:ligatures w14:val="none"/>
-        </w:rPr>
-        <w:br/>
-      </w:r>
-      <w:r>
-        <w:rPr>
-          <w:rFonts w:eastAsia="Times New Roman" w:cs="Times New Roman"/>
-          <w:kern w:val="0"/>
-          <w:lang w:val="en-DE" w:eastAsia="en-DE"/>
+          <w:lang w:eastAsia="en-DE"/>
+          <w14:ligatures w14:val="none"/>
+        </w:rPr>
+        <w:br/>
+      </w:r>
+      <w:r>
+        <w:rPr>
+          <w:rFonts w:eastAsia="Times New Roman" w:cs="Times New Roman"/>
+          <w:kern w:val="0"/>
+          <w:lang w:eastAsia="en-DE"/>
           <w14:ligatures w14:val="none"/>
         </w:rPr>
         <w:t>Detailed steps for implementing RBAC</w:t>
@@ -1062,16 +1072,17 @@
         <w:rPr>
           <w:rFonts w:eastAsia="Times New Roman" w:cs="Times New Roman"/>
           <w:kern w:val="0"/>
-          <w:lang w:val="en-DE" w:eastAsia="en-DE"/>
-          <w14:ligatures w14:val="none"/>
-        </w:rPr>
-        <w:br/>
-      </w:r>
-      <w:r>
-        <w:rPr>
-          <w:rFonts w:eastAsia="Times New Roman" w:cs="Times New Roman"/>
-          <w:kern w:val="0"/>
-          <w:lang w:val="en-DE" w:eastAsia="en-DE"/>
+          <w:lang w:eastAsia="en-DE"/>
+          <w14:ligatures w14:val="none"/>
+        </w:rPr>
+        <w:br/>
+      </w:r>
+      <w:r>
+        <w:rPr>
+          <w:rFonts w:eastAsia="Times New Roman" w:cs="Times New Roman"/>
+          <w:color w:val="FF0000"/>
+          <w:kern w:val="0"/>
+          <w:lang w:eastAsia="en-DE"/>
           <w14:ligatures w14:val="none"/>
         </w:rPr>
         <w:t>Automation using batch scripts</w:t>
@@ -1087,17 +1098,17 @@
         <w:rPr>
           <w:rFonts w:eastAsia="Times New Roman" w:cs="Times New Roman"/>
           <w:kern w:val="0"/>
-          <w:lang w:val="en-DE" w:eastAsia="en-DE"/>
-          <w14:ligatures w14:val="none"/>
-        </w:rPr>
-      </w:pPr>
-      <w:r>
-        <w:rPr>
-          <w:rFonts w:eastAsia="Times New Roman" w:cs="Times New Roman"/>
-          <w:b/>
-          <w:bCs/>
-          <w:kern w:val="0"/>
-          <w:lang w:val="en-DE" w:eastAsia="en-DE"/>
+          <w:lang w:eastAsia="en-DE"/>
+          <w14:ligatures w14:val="none"/>
+        </w:rPr>
+      </w:pPr>
+      <w:r>
+        <w:rPr>
+          <w:rFonts w:eastAsia="Times New Roman" w:cs="Times New Roman"/>
+          <w:b/>
+          <w:bCs/>
+          <w:kern w:val="0"/>
+          <w:lang w:eastAsia="en-DE"/>
           <w14:ligatures w14:val="none"/>
         </w:rPr>
         <w:t>ArgoCD and Keycloak Integration</w:t>
@@ -1106,16 +1117,16 @@
         <w:rPr>
           <w:rFonts w:eastAsia="Times New Roman" w:cs="Times New Roman"/>
           <w:kern w:val="0"/>
-          <w:lang w:val="en-DE" w:eastAsia="en-DE"/>
-          <w14:ligatures w14:val="none"/>
-        </w:rPr>
-        <w:br/>
-      </w:r>
-      <w:r>
-        <w:rPr>
-          <w:rFonts w:eastAsia="Times New Roman" w:cs="Times New Roman"/>
-          <w:kern w:val="0"/>
-          <w:lang w:val="en-DE" w:eastAsia="en-DE"/>
+          <w:lang w:eastAsia="en-DE"/>
+          <w14:ligatures w14:val="none"/>
+        </w:rPr>
+        <w:br/>
+      </w:r>
+      <w:r>
+        <w:rPr>
+          <w:rFonts w:eastAsia="Times New Roman" w:cs="Times New Roman"/>
+          <w:kern w:val="0"/>
+          <w:lang w:eastAsia="en-DE"/>
           <w14:ligatures w14:val="none"/>
         </w:rPr>
         <w:t>Setting up Keycloak</w:t>
@@ -1124,16 +1135,16 @@
         <w:rPr>
           <w:rFonts w:eastAsia="Times New Roman" w:cs="Times New Roman"/>
           <w:kern w:val="0"/>
-          <w:lang w:val="en-DE" w:eastAsia="en-DE"/>
-          <w14:ligatures w14:val="none"/>
-        </w:rPr>
-        <w:br/>
-      </w:r>
-      <w:r>
-        <w:rPr>
-          <w:rFonts w:eastAsia="Times New Roman" w:cs="Times New Roman"/>
-          <w:kern w:val="0"/>
-          <w:lang w:val="en-DE" w:eastAsia="en-DE"/>
+          <w:lang w:eastAsia="en-DE"/>
+          <w14:ligatures w14:val="none"/>
+        </w:rPr>
+        <w:br/>
+      </w:r>
+      <w:r>
+        <w:rPr>
+          <w:rFonts w:eastAsia="Times New Roman" w:cs="Times New Roman"/>
+          <w:kern w:val="0"/>
+          <w:lang w:eastAsia="en-DE"/>
           <w14:ligatures w14:val="none"/>
         </w:rPr>
         <w:t>Authenticating ArgoCD with Keycloa</w:t>
@@ -1142,7 +1153,7 @@
         <w:rPr>
           <w:rFonts w:eastAsia="Times New Roman" w:cs="Times New Roman"/>
           <w:kern w:val="0"/>
-          <w:lang w:val="en-DE" w:eastAsia="en-DE"/>
+          <w:lang w:eastAsia="en-DE"/>
           <w14:ligatures w14:val="none"/>
         </w:rPr>
         <w:t>k</w:t>
@@ -1158,17 +1169,17 @@
         <w:rPr>
           <w:rFonts w:eastAsia="Times New Roman" w:cs="Times New Roman"/>
           <w:kern w:val="0"/>
-          <w:lang w:val="en-DE" w:eastAsia="en-DE"/>
-          <w14:ligatures w14:val="none"/>
-        </w:rPr>
-      </w:pPr>
-      <w:r>
-        <w:rPr>
-          <w:rFonts w:eastAsia="Times New Roman" w:cs="Times New Roman"/>
-          <w:b/>
-          <w:bCs/>
-          <w:kern w:val="0"/>
-          <w:lang w:val="en-DE" w:eastAsia="en-DE"/>
+          <w:lang w:eastAsia="en-DE"/>
+          <w14:ligatures w14:val="none"/>
+        </w:rPr>
+      </w:pPr>
+      <w:r>
+        <w:rPr>
+          <w:rFonts w:eastAsia="Times New Roman" w:cs="Times New Roman"/>
+          <w:b/>
+          <w:bCs/>
+          <w:kern w:val="0"/>
+          <w:lang w:eastAsia="en-DE"/>
           <w14:ligatures w14:val="none"/>
         </w:rPr>
         <w:t>Enabling Autoscaling with Ray</w:t>
@@ -1177,34 +1188,45 @@
         <w:rPr>
           <w:rFonts w:eastAsia="Times New Roman" w:cs="Times New Roman"/>
           <w:kern w:val="0"/>
-          <w:lang w:val="en-DE" w:eastAsia="en-DE"/>
-          <w14:ligatures w14:val="none"/>
-        </w:rPr>
-        <w:br/>
-      </w:r>
-      <w:r>
-        <w:rPr>
-          <w:rFonts w:eastAsia="Times New Roman" w:cs="Times New Roman"/>
-          <w:kern w:val="0"/>
-          <w:lang w:val="en-DE" w:eastAsia="en-DE"/>
-          <w14:ligatures w14:val="none"/>
-        </w:rPr>
-        <w:t>Ray setup and configuration</w:t>
-      </w:r>
-      <w:r>
-        <w:rPr>
-          <w:rFonts w:eastAsia="Times New Roman" w:cs="Times New Roman"/>
-          <w:kern w:val="0"/>
-          <w:lang w:val="en-DE" w:eastAsia="en-DE"/>
-          <w14:ligatures w14:val="none"/>
-        </w:rPr>
-        <w:br/>
-      </w:r>
-      <w:r>
-        <w:rPr>
-          <w:rFonts w:eastAsia="Times New Roman" w:cs="Times New Roman"/>
-          <w:kern w:val="0"/>
-          <w:lang w:val="en-DE" w:eastAsia="en-DE"/>
+          <w:lang w:eastAsia="en-DE"/>
+          <w14:ligatures w14:val="none"/>
+        </w:rPr>
+        <w:br/>
+      </w:r>
+      <w:proofErr w:type="spellStart"/>
+      <w:r>
+        <w:rPr>
+          <w:rFonts w:eastAsia="Times New Roman" w:cs="Times New Roman"/>
+          <w:kern w:val="0"/>
+          <w:lang w:eastAsia="en-DE"/>
+          <w14:ligatures w14:val="none"/>
+        </w:rPr>
+        <w:t>Ray</w:t>
+      </w:r>
+      <w:proofErr w:type="spellEnd"/>
+      <w:r>
+        <w:rPr>
+          <w:rFonts w:eastAsia="Times New Roman" w:cs="Times New Roman"/>
+          <w:kern w:val="0"/>
+          <w:lang w:eastAsia="en-DE"/>
+          <w14:ligatures w14:val="none"/>
+        </w:rPr>
+        <w:t xml:space="preserve"> setup and configuration</w:t>
+      </w:r>
+      <w:r>
+        <w:rPr>
+          <w:rFonts w:eastAsia="Times New Roman" w:cs="Times New Roman"/>
+          <w:kern w:val="0"/>
+          <w:lang w:eastAsia="en-DE"/>
+          <w14:ligatures w14:val="none"/>
+        </w:rPr>
+        <w:br/>
+      </w:r>
+      <w:r>
+        <w:rPr>
+          <w:rFonts w:eastAsia="Times New Roman" w:cs="Times New Roman"/>
+          <w:kern w:val="0"/>
+          <w:lang w:eastAsia="en-DE"/>
           <w14:ligatures w14:val="none"/>
         </w:rPr>
         <w:t>Implementing autoscaling</w:t>
@@ -1213,16 +1235,16 @@
         <w:rPr>
           <w:rFonts w:eastAsia="Times New Roman" w:cs="Times New Roman"/>
           <w:kern w:val="0"/>
-          <w:lang w:val="en-DE" w:eastAsia="en-DE"/>
-          <w14:ligatures w14:val="none"/>
-        </w:rPr>
-        <w:br/>
-      </w:r>
-      <w:r>
-        <w:rPr>
-          <w:rFonts w:eastAsia="Times New Roman" w:cs="Times New Roman"/>
-          <w:kern w:val="0"/>
-          <w:lang w:val="en-DE" w:eastAsia="en-DE"/>
+          <w:lang w:eastAsia="en-DE"/>
+          <w14:ligatures w14:val="none"/>
+        </w:rPr>
+        <w:br/>
+      </w:r>
+      <w:r>
+        <w:rPr>
+          <w:rFonts w:eastAsia="Times New Roman" w:cs="Times New Roman"/>
+          <w:kern w:val="0"/>
+          <w:lang w:eastAsia="en-DE"/>
           <w14:ligatures w14:val="none"/>
         </w:rPr>
         <w:t>Hyperparameter optimization with Ray</w:t>
@@ -1231,16 +1253,16 @@
         <w:rPr>
           <w:rFonts w:eastAsia="Times New Roman" w:cs="Times New Roman"/>
           <w:kern w:val="0"/>
-          <w:lang w:val="en-DE" w:eastAsia="en-DE"/>
-          <w14:ligatures w14:val="none"/>
-        </w:rPr>
-        <w:br/>
-      </w:r>
-      <w:r>
-        <w:rPr>
-          <w:rFonts w:eastAsia="Times New Roman" w:cs="Times New Roman"/>
-          <w:kern w:val="0"/>
-          <w:lang w:val="en-DE" w:eastAsia="en-DE"/>
+          <w:lang w:eastAsia="en-DE"/>
+          <w14:ligatures w14:val="none"/>
+        </w:rPr>
+        <w:br/>
+      </w:r>
+      <w:r>
+        <w:rPr>
+          <w:rFonts w:eastAsia="Times New Roman" w:cs="Times New Roman"/>
+          <w:kern w:val="0"/>
+          <w:lang w:eastAsia="en-DE"/>
           <w14:ligatures w14:val="none"/>
         </w:rPr>
         <w:t>Overview of Ray's pillars (Core, Tune, Serve, etc.)</w:t>
@@ -1255,20 +1277,42 @@
           <w:b/>
           <w:bCs/>
           <w:kern w:val="0"/>
-          <w:lang w:val="en-DE" w:eastAsia="en-DE"/>
-          <w14:ligatures w14:val="none"/>
-        </w:rPr>
-      </w:pPr>
-      <w:r>
-        <w:rPr>
-          <w:rFonts w:eastAsia="Times New Roman" w:cs="Times New Roman"/>
-          <w:b/>
-          <w:bCs/>
-          <w:kern w:val="0"/>
-          <w:lang w:val="en-DE" w:eastAsia="en-DE"/>
-          <w14:ligatures w14:val="none"/>
-        </w:rPr>
-        <w:t>Chapter 5: Evaluation and Results</w:t>
+          <w:lang w:eastAsia="en-DE"/>
+          <w14:ligatures w14:val="none"/>
+        </w:rPr>
+      </w:pPr>
+      <w:r>
+        <w:rPr>
+          <w:rFonts w:eastAsia="Times New Roman" w:cs="Times New Roman"/>
+          <w:b/>
+          <w:bCs/>
+          <w:kern w:val="0"/>
+          <w:lang w:eastAsia="en-DE"/>
+          <w14:ligatures w14:val="none"/>
+        </w:rPr>
+        <w:t xml:space="preserve">Chapter 5: </w:t>
+      </w:r>
+      <w:r>
+        <w:rPr>
+          <w:rFonts w:eastAsia="Times New Roman" w:cs="Times New Roman"/>
+          <w:b/>
+          <w:bCs/>
+          <w:kern w:val="0"/>
+          <w:lang w:eastAsia="en-DE"/>
+          <w14:ligatures w14:val="none"/>
+        </w:rPr>
+        <w:t xml:space="preserve">Results and </w:t>
+      </w:r>
+      <w:r>
+        <w:rPr>
+          <w:rFonts w:eastAsia="Times New Roman" w:cs="Times New Roman"/>
+          <w:b/>
+          <w:bCs/>
+          <w:kern w:val="0"/>
+          <w:lang w:eastAsia="en-DE"/>
+          <w14:ligatures w14:val="none"/>
+        </w:rPr>
+        <w:t>Evaluation</w:t>
       </w:r>
     </w:p>
     <w:p>
@@ -1281,17 +1325,17 @@
         <w:rPr>
           <w:rFonts w:eastAsia="Times New Roman" w:cs="Times New Roman"/>
           <w:kern w:val="0"/>
-          <w:lang w:val="en-DE" w:eastAsia="en-DE"/>
-          <w14:ligatures w14:val="none"/>
-        </w:rPr>
-      </w:pPr>
-      <w:r>
-        <w:rPr>
-          <w:rFonts w:eastAsia="Times New Roman" w:cs="Times New Roman"/>
-          <w:b/>
-          <w:bCs/>
-          <w:kern w:val="0"/>
-          <w:lang w:val="en-DE" w:eastAsia="en-DE"/>
+          <w:lang w:eastAsia="en-DE"/>
+          <w14:ligatures w14:val="none"/>
+        </w:rPr>
+      </w:pPr>
+      <w:r>
+        <w:rPr>
+          <w:rFonts w:eastAsia="Times New Roman" w:cs="Times New Roman"/>
+          <w:b/>
+          <w:bCs/>
+          <w:kern w:val="0"/>
+          <w:lang w:eastAsia="en-DE"/>
           <w14:ligatures w14:val="none"/>
         </w:rPr>
         <w:t>Security Evaluation</w:t>
@@ -1300,16 +1344,16 @@
         <w:rPr>
           <w:rFonts w:eastAsia="Times New Roman" w:cs="Times New Roman"/>
           <w:kern w:val="0"/>
-          <w:lang w:val="en-DE" w:eastAsia="en-DE"/>
-          <w14:ligatures w14:val="none"/>
-        </w:rPr>
-        <w:br/>
-      </w:r>
-      <w:r>
-        <w:rPr>
-          <w:rFonts w:eastAsia="Times New Roman" w:cs="Times New Roman"/>
-          <w:kern w:val="0"/>
-          <w:lang w:val="en-DE" w:eastAsia="en-DE"/>
+          <w:lang w:eastAsia="en-DE"/>
+          <w14:ligatures w14:val="none"/>
+        </w:rPr>
+        <w:br/>
+      </w:r>
+      <w:r>
+        <w:rPr>
+          <w:rFonts w:eastAsia="Times New Roman" w:cs="Times New Roman"/>
+          <w:kern w:val="0"/>
+          <w:lang w:eastAsia="en-DE"/>
           <w14:ligatures w14:val="none"/>
         </w:rPr>
         <w:t>Assessing the effectiveness of RBAC on Kubernetes</w:t>
@@ -1325,17 +1369,17 @@
         <w:rPr>
           <w:rFonts w:eastAsia="Times New Roman" w:cs="Times New Roman"/>
           <w:kern w:val="0"/>
-          <w:lang w:val="en-DE" w:eastAsia="en-DE"/>
-          <w14:ligatures w14:val="none"/>
-        </w:rPr>
-      </w:pPr>
-      <w:r>
-        <w:rPr>
-          <w:rFonts w:eastAsia="Times New Roman" w:cs="Times New Roman"/>
-          <w:b/>
-          <w:bCs/>
-          <w:kern w:val="0"/>
-          <w:lang w:val="en-DE" w:eastAsia="en-DE"/>
+          <w:lang w:eastAsia="en-DE"/>
+          <w14:ligatures w14:val="none"/>
+        </w:rPr>
+      </w:pPr>
+      <w:r>
+        <w:rPr>
+          <w:rFonts w:eastAsia="Times New Roman" w:cs="Times New Roman"/>
+          <w:b/>
+          <w:bCs/>
+          <w:kern w:val="0"/>
+          <w:lang w:eastAsia="en-DE"/>
           <w14:ligatures w14:val="none"/>
         </w:rPr>
         <w:t>Scalability and Performance Evaluation</w:t>
@@ -1344,16 +1388,16 @@
         <w:rPr>
           <w:rFonts w:eastAsia="Times New Roman" w:cs="Times New Roman"/>
           <w:kern w:val="0"/>
-          <w:lang w:val="en-DE" w:eastAsia="en-DE"/>
-          <w14:ligatures w14:val="none"/>
-        </w:rPr>
-        <w:br/>
-      </w:r>
-      <w:r>
-        <w:rPr>
-          <w:rFonts w:eastAsia="Times New Roman" w:cs="Times New Roman"/>
-          <w:kern w:val="0"/>
-          <w:lang w:val="en-DE" w:eastAsia="en-DE"/>
+          <w:lang w:eastAsia="en-DE"/>
+          <w14:ligatures w14:val="none"/>
+        </w:rPr>
+        <w:br/>
+      </w:r>
+      <w:r>
+        <w:rPr>
+          <w:rFonts w:eastAsia="Times New Roman" w:cs="Times New Roman"/>
+          <w:kern w:val="0"/>
+          <w:lang w:eastAsia="en-DE"/>
           <w14:ligatures w14:val="none"/>
         </w:rPr>
         <w:t>Metrics and benchmarks for autoscaling</w:t>
@@ -1362,16 +1406,16 @@
         <w:rPr>
           <w:rFonts w:eastAsia="Times New Roman" w:cs="Times New Roman"/>
           <w:kern w:val="0"/>
-          <w:lang w:val="en-DE" w:eastAsia="en-DE"/>
-          <w14:ligatures w14:val="none"/>
-        </w:rPr>
-        <w:br/>
-      </w:r>
-      <w:r>
-        <w:rPr>
-          <w:rFonts w:eastAsia="Times New Roman" w:cs="Times New Roman"/>
-          <w:kern w:val="0"/>
-          <w:lang w:val="en-DE" w:eastAsia="en-DE"/>
+          <w:lang w:eastAsia="en-DE"/>
+          <w14:ligatures w14:val="none"/>
+        </w:rPr>
+        <w:br/>
+      </w:r>
+      <w:r>
+        <w:rPr>
+          <w:rFonts w:eastAsia="Times New Roman" w:cs="Times New Roman"/>
+          <w:kern w:val="0"/>
+          <w:lang w:eastAsia="en-DE"/>
           <w14:ligatures w14:val="none"/>
         </w:rPr>
         <w:t>Results of hyperparameter optimization</w:t>
@@ -1387,17 +1431,17 @@
         <w:rPr>
           <w:rFonts w:eastAsia="Times New Roman" w:cs="Times New Roman"/>
           <w:kern w:val="0"/>
-          <w:lang w:val="en-DE" w:eastAsia="en-DE"/>
-          <w14:ligatures w14:val="none"/>
-        </w:rPr>
-      </w:pPr>
-      <w:r>
-        <w:rPr>
-          <w:rFonts w:eastAsia="Times New Roman" w:cs="Times New Roman"/>
-          <w:b/>
-          <w:bCs/>
-          <w:kern w:val="0"/>
-          <w:lang w:val="en-DE" w:eastAsia="en-DE"/>
+          <w:lang w:eastAsia="en-DE"/>
+          <w14:ligatures w14:val="none"/>
+        </w:rPr>
+      </w:pPr>
+      <w:r>
+        <w:rPr>
+          <w:rFonts w:eastAsia="Times New Roman" w:cs="Times New Roman"/>
+          <w:b/>
+          <w:bCs/>
+          <w:kern w:val="0"/>
+          <w:lang w:eastAsia="en-DE"/>
           <w14:ligatures w14:val="none"/>
         </w:rPr>
         <w:t>Usability and Integration Testing</w:t>
@@ -1406,19 +1450,30 @@
         <w:rPr>
           <w:rFonts w:eastAsia="Times New Roman" w:cs="Times New Roman"/>
           <w:kern w:val="0"/>
-          <w:lang w:val="en-DE" w:eastAsia="en-DE"/>
-          <w14:ligatures w14:val="none"/>
-        </w:rPr>
-        <w:br/>
-      </w:r>
-      <w:r>
-        <w:rPr>
-          <w:rFonts w:eastAsia="Times New Roman" w:cs="Times New Roman"/>
-          <w:kern w:val="0"/>
-          <w:lang w:val="en-DE" w:eastAsia="en-DE"/>
-          <w14:ligatures w14:val="none"/>
-        </w:rPr>
-        <w:t>Testing the integration of ArgoCD and Keycloak</w:t>
+          <w:lang w:eastAsia="en-DE"/>
+          <w14:ligatures w14:val="none"/>
+        </w:rPr>
+        <w:br/>
+      </w:r>
+      <w:proofErr w:type="spellStart"/>
+      <w:r>
+        <w:rPr>
+          <w:rFonts w:eastAsia="Times New Roman" w:cs="Times New Roman"/>
+          <w:kern w:val="0"/>
+          <w:lang w:eastAsia="en-DE"/>
+          <w14:ligatures w14:val="none"/>
+        </w:rPr>
+        <w:t>Testing</w:t>
+      </w:r>
+      <w:proofErr w:type="spellEnd"/>
+      <w:r>
+        <w:rPr>
+          <w:rFonts w:eastAsia="Times New Roman" w:cs="Times New Roman"/>
+          <w:kern w:val="0"/>
+          <w:lang w:eastAsia="en-DE"/>
+          <w14:ligatures w14:val="none"/>
+        </w:rPr>
+        <w:t xml:space="preserve"> the integration of ArgoCD and Keycloak</w:t>
       </w:r>
     </w:p>
     <w:p>
@@ -1431,17 +1486,17 @@
         <w:rPr>
           <w:rFonts w:eastAsia="Times New Roman" w:cs="Times New Roman"/>
           <w:kern w:val="0"/>
-          <w:lang w:val="en-DE" w:eastAsia="en-DE"/>
-          <w14:ligatures w14:val="none"/>
-        </w:rPr>
-      </w:pPr>
-      <w:r>
-        <w:rPr>
-          <w:rFonts w:eastAsia="Times New Roman" w:cs="Times New Roman"/>
-          <w:b/>
-          <w:bCs/>
-          <w:kern w:val="0"/>
-          <w:lang w:val="en-DE" w:eastAsia="en-DE"/>
+          <w:lang w:eastAsia="en-DE"/>
+          <w14:ligatures w14:val="none"/>
+        </w:rPr>
+      </w:pPr>
+      <w:r>
+        <w:rPr>
+          <w:rFonts w:eastAsia="Times New Roman" w:cs="Times New Roman"/>
+          <w:b/>
+          <w:bCs/>
+          <w:kern w:val="0"/>
+          <w:lang w:eastAsia="en-DE"/>
           <w14:ligatures w14:val="none"/>
         </w:rPr>
         <w:t>Discussion</w:t>
@@ -1450,16 +1505,16 @@
         <w:rPr>
           <w:rFonts w:eastAsia="Times New Roman" w:cs="Times New Roman"/>
           <w:kern w:val="0"/>
-          <w:lang w:val="en-DE" w:eastAsia="en-DE"/>
-          <w14:ligatures w14:val="none"/>
-        </w:rPr>
-        <w:br/>
-      </w:r>
-      <w:r>
-        <w:rPr>
-          <w:rFonts w:eastAsia="Times New Roman" w:cs="Times New Roman"/>
-          <w:kern w:val="0"/>
-          <w:lang w:val="en-DE" w:eastAsia="en-DE"/>
+          <w:lang w:eastAsia="en-DE"/>
+          <w14:ligatures w14:val="none"/>
+        </w:rPr>
+        <w:br/>
+      </w:r>
+      <w:r>
+        <w:rPr>
+          <w:rFonts w:eastAsia="Times New Roman" w:cs="Times New Roman"/>
+          <w:kern w:val="0"/>
+          <w:lang w:eastAsia="en-DE"/>
           <w14:ligatures w14:val="none"/>
         </w:rPr>
         <w:t>Interpretation of results</w:t>
@@ -1468,16 +1523,16 @@
         <w:rPr>
           <w:rFonts w:eastAsia="Times New Roman" w:cs="Times New Roman"/>
           <w:kern w:val="0"/>
-          <w:lang w:val="en-DE" w:eastAsia="en-DE"/>
-          <w14:ligatures w14:val="none"/>
-        </w:rPr>
-        <w:br/>
-      </w:r>
-      <w:r>
-        <w:rPr>
-          <w:rFonts w:eastAsia="Times New Roman" w:cs="Times New Roman"/>
-          <w:kern w:val="0"/>
-          <w:lang w:val="en-DE" w:eastAsia="en-DE"/>
+          <w:lang w:eastAsia="en-DE"/>
+          <w14:ligatures w14:val="none"/>
+        </w:rPr>
+        <w:br/>
+      </w:r>
+      <w:r>
+        <w:rPr>
+          <w:rFonts w:eastAsia="Times New Roman" w:cs="Times New Roman"/>
+          <w:kern w:val="0"/>
+          <w:lang w:eastAsia="en-DE"/>
           <w14:ligatures w14:val="none"/>
         </w:rPr>
         <w:t>Comparison with existing solutions</w:t>
@@ -1492,17 +1547,17 @@
           <w:b/>
           <w:bCs/>
           <w:kern w:val="0"/>
-          <w:lang w:val="en-DE" w:eastAsia="en-DE"/>
-          <w14:ligatures w14:val="none"/>
-        </w:rPr>
-      </w:pPr>
-      <w:r>
-        <w:rPr>
-          <w:rFonts w:eastAsia="Times New Roman" w:cs="Times New Roman"/>
-          <w:b/>
-          <w:bCs/>
-          <w:kern w:val="0"/>
-          <w:lang w:val="en-DE" w:eastAsia="en-DE"/>
+          <w:lang w:eastAsia="en-DE"/>
+          <w14:ligatures w14:val="none"/>
+        </w:rPr>
+      </w:pPr>
+      <w:r>
+        <w:rPr>
+          <w:rFonts w:eastAsia="Times New Roman" w:cs="Times New Roman"/>
+          <w:b/>
+          <w:bCs/>
+          <w:kern w:val="0"/>
+          <w:lang w:eastAsia="en-DE"/>
           <w14:ligatures w14:val="none"/>
         </w:rPr>
         <w:t>Chapter 6: Conclusion and Future Work</w:t>
@@ -1518,17 +1573,17 @@
         <w:rPr>
           <w:rFonts w:eastAsia="Times New Roman" w:cs="Times New Roman"/>
           <w:kern w:val="0"/>
-          <w:lang w:val="en-DE" w:eastAsia="en-DE"/>
-          <w14:ligatures w14:val="none"/>
-        </w:rPr>
-      </w:pPr>
-      <w:r>
-        <w:rPr>
-          <w:rFonts w:eastAsia="Times New Roman" w:cs="Times New Roman"/>
-          <w:b/>
-          <w:bCs/>
-          <w:kern w:val="0"/>
-          <w:lang w:val="en-DE" w:eastAsia="en-DE"/>
+          <w:lang w:eastAsia="en-DE"/>
+          <w14:ligatures w14:val="none"/>
+        </w:rPr>
+      </w:pPr>
+      <w:r>
+        <w:rPr>
+          <w:rFonts w:eastAsia="Times New Roman" w:cs="Times New Roman"/>
+          <w:b/>
+          <w:bCs/>
+          <w:kern w:val="0"/>
+          <w:lang w:eastAsia="en-DE"/>
           <w14:ligatures w14:val="none"/>
         </w:rPr>
         <w:t>Summary of Findings</w:t>
@@ -1537,16 +1592,16 @@
         <w:rPr>
           <w:rFonts w:eastAsia="Times New Roman" w:cs="Times New Roman"/>
           <w:kern w:val="0"/>
-          <w:lang w:val="en-DE" w:eastAsia="en-DE"/>
-          <w14:ligatures w14:val="none"/>
-        </w:rPr>
-        <w:br/>
-      </w:r>
-      <w:r>
-        <w:rPr>
-          <w:rFonts w:eastAsia="Times New Roman" w:cs="Times New Roman"/>
-          <w:kern w:val="0"/>
-          <w:lang w:val="en-DE" w:eastAsia="en-DE"/>
+          <w:lang w:eastAsia="en-DE"/>
+          <w14:ligatures w14:val="none"/>
+        </w:rPr>
+        <w:br/>
+      </w:r>
+      <w:r>
+        <w:rPr>
+          <w:rFonts w:eastAsia="Times New Roman" w:cs="Times New Roman"/>
+          <w:kern w:val="0"/>
+          <w:lang w:eastAsia="en-DE"/>
           <w14:ligatures w14:val="none"/>
         </w:rPr>
         <w:t>Recap of major contributions and results</w:t>
@@ -1562,17 +1617,17 @@
         <w:rPr>
           <w:rFonts w:eastAsia="Times New Roman" w:cs="Times New Roman"/>
           <w:kern w:val="0"/>
-          <w:lang w:val="en-DE" w:eastAsia="en-DE"/>
-          <w14:ligatures w14:val="none"/>
-        </w:rPr>
-      </w:pPr>
-      <w:r>
-        <w:rPr>
-          <w:rFonts w:eastAsia="Times New Roman" w:cs="Times New Roman"/>
-          <w:b/>
-          <w:bCs/>
-          <w:kern w:val="0"/>
-          <w:lang w:val="en-DE" w:eastAsia="en-DE"/>
+          <w:lang w:eastAsia="en-DE"/>
+          <w14:ligatures w14:val="none"/>
+        </w:rPr>
+      </w:pPr>
+      <w:r>
+        <w:rPr>
+          <w:rFonts w:eastAsia="Times New Roman" w:cs="Times New Roman"/>
+          <w:b/>
+          <w:bCs/>
+          <w:kern w:val="0"/>
+          <w:lang w:eastAsia="en-DE"/>
           <w14:ligatures w14:val="none"/>
         </w:rPr>
         <w:t>Challenges and Limitations</w:t>
@@ -1581,16 +1636,16 @@
         <w:rPr>
           <w:rFonts w:eastAsia="Times New Roman" w:cs="Times New Roman"/>
           <w:kern w:val="0"/>
-          <w:lang w:val="en-DE" w:eastAsia="en-DE"/>
-          <w14:ligatures w14:val="none"/>
-        </w:rPr>
-        <w:br/>
-      </w:r>
-      <w:r>
-        <w:rPr>
-          <w:rFonts w:eastAsia="Times New Roman" w:cs="Times New Roman"/>
-          <w:kern w:val="0"/>
-          <w:lang w:val="en-DE" w:eastAsia="en-DE"/>
+          <w:lang w:eastAsia="en-DE"/>
+          <w14:ligatures w14:val="none"/>
+        </w:rPr>
+        <w:br/>
+      </w:r>
+      <w:r>
+        <w:rPr>
+          <w:rFonts w:eastAsia="Times New Roman" w:cs="Times New Roman"/>
+          <w:kern w:val="0"/>
+          <w:lang w:eastAsia="en-DE"/>
           <w14:ligatures w14:val="none"/>
         </w:rPr>
         <w:t>Discuss any limitations encountered during the research</w:t>
@@ -1606,17 +1661,17 @@
         <w:rPr>
           <w:rFonts w:eastAsia="Times New Roman" w:cs="Times New Roman"/>
           <w:kern w:val="0"/>
-          <w:lang w:val="en-DE" w:eastAsia="en-DE"/>
-          <w14:ligatures w14:val="none"/>
-        </w:rPr>
-      </w:pPr>
-      <w:r>
-        <w:rPr>
-          <w:rFonts w:eastAsia="Times New Roman" w:cs="Times New Roman"/>
-          <w:b/>
-          <w:bCs/>
-          <w:kern w:val="0"/>
-          <w:lang w:val="en-DE" w:eastAsia="en-DE"/>
+          <w:lang w:eastAsia="en-DE"/>
+          <w14:ligatures w14:val="none"/>
+        </w:rPr>
+      </w:pPr>
+      <w:r>
+        <w:rPr>
+          <w:rFonts w:eastAsia="Times New Roman" w:cs="Times New Roman"/>
+          <w:b/>
+          <w:bCs/>
+          <w:kern w:val="0"/>
+          <w:lang w:eastAsia="en-DE"/>
           <w14:ligatures w14:val="none"/>
         </w:rPr>
         <w:t>Future Work</w:t>
@@ -1625,16 +1680,16 @@
         <w:rPr>
           <w:rFonts w:eastAsia="Times New Roman" w:cs="Times New Roman"/>
           <w:kern w:val="0"/>
-          <w:lang w:val="en-DE" w:eastAsia="en-DE"/>
-          <w14:ligatures w14:val="none"/>
-        </w:rPr>
-        <w:br/>
-      </w:r>
-      <w:r>
-        <w:rPr>
-          <w:rFonts w:eastAsia="Times New Roman" w:cs="Times New Roman"/>
-          <w:kern w:val="0"/>
-          <w:lang w:val="en-DE" w:eastAsia="en-DE"/>
+          <w:lang w:eastAsia="en-DE"/>
+          <w14:ligatures w14:val="none"/>
+        </w:rPr>
+        <w:br/>
+      </w:r>
+      <w:r>
+        <w:rPr>
+          <w:rFonts w:eastAsia="Times New Roman" w:cs="Times New Roman"/>
+          <w:kern w:val="0"/>
+          <w:lang w:eastAsia="en-DE"/>
           <w14:ligatures w14:val="none"/>
         </w:rPr>
         <w:t>Potential improvements</w:t>
@@ -1643,16 +1698,16 @@
         <w:rPr>
           <w:rFonts w:eastAsia="Times New Roman" w:cs="Times New Roman"/>
           <w:kern w:val="0"/>
-          <w:lang w:val="en-DE" w:eastAsia="en-DE"/>
-          <w14:ligatures w14:val="none"/>
-        </w:rPr>
-        <w:br/>
-      </w:r>
-      <w:r>
-        <w:rPr>
-          <w:rFonts w:eastAsia="Times New Roman" w:cs="Times New Roman"/>
-          <w:kern w:val="0"/>
-          <w:lang w:val="en-DE" w:eastAsia="en-DE"/>
+          <w:lang w:eastAsia="en-DE"/>
+          <w14:ligatures w14:val="none"/>
+        </w:rPr>
+        <w:br/>
+      </w:r>
+      <w:r>
+        <w:rPr>
+          <w:rFonts w:eastAsia="Times New Roman" w:cs="Times New Roman"/>
+          <w:kern w:val="0"/>
+          <w:lang w:eastAsia="en-DE"/>
           <w14:ligatures w14:val="none"/>
         </w:rPr>
         <w:t>Directions for further research</w:t>
@@ -1666,18 +1721,20 @@
           <w:rFonts w:eastAsia="Times New Roman" w:cs="Times New Roman"/>
           <w:b/>
           <w:bCs/>
-          <w:kern w:val="0"/>
-          <w:lang w:val="en-DE" w:eastAsia="en-DE"/>
-          <w14:ligatures w14:val="none"/>
-        </w:rPr>
-      </w:pPr>
-      <w:r>
-        <w:rPr>
-          <w:rFonts w:eastAsia="Times New Roman" w:cs="Times New Roman"/>
-          <w:b/>
-          <w:bCs/>
-          <w:kern w:val="0"/>
-          <w:lang w:val="en-DE" w:eastAsia="en-DE"/>
+          <w:color w:val="FFC000"/>
+          <w:kern w:val="0"/>
+          <w:lang w:eastAsia="en-DE"/>
+          <w14:ligatures w14:val="none"/>
+        </w:rPr>
+      </w:pPr>
+      <w:r>
+        <w:rPr>
+          <w:rFonts w:eastAsia="Times New Roman" w:cs="Times New Roman"/>
+          <w:b/>
+          <w:bCs/>
+          <w:color w:val="FFC000"/>
+          <w:kern w:val="0"/>
+          <w:lang w:eastAsia="en-DE"/>
           <w14:ligatures w14:val="none"/>
         </w:rPr>
         <w:t>Appendices</w:t>
@@ -1692,18 +1749,20 @@
         <w:spacing w:before="100" w:beforeAutospacing="1" w:after="100" w:afterAutospacing="1" w:line="240" w:lineRule="auto"/>
         <w:rPr>
           <w:rFonts w:eastAsia="Times New Roman" w:cs="Times New Roman"/>
-          <w:kern w:val="0"/>
-          <w:lang w:val="en-DE" w:eastAsia="en-DE"/>
-          <w14:ligatures w14:val="none"/>
-        </w:rPr>
-      </w:pPr>
-      <w:r>
-        <w:rPr>
-          <w:rFonts w:eastAsia="Times New Roman" w:cs="Times New Roman"/>
-          <w:b/>
-          <w:bCs/>
-          <w:kern w:val="0"/>
-          <w:lang w:val="en-DE" w:eastAsia="en-DE"/>
+          <w:color w:val="FFC000"/>
+          <w:kern w:val="0"/>
+          <w:lang w:eastAsia="en-DE"/>
+          <w14:ligatures w14:val="none"/>
+        </w:rPr>
+      </w:pPr>
+      <w:r>
+        <w:rPr>
+          <w:rFonts w:eastAsia="Times New Roman" w:cs="Times New Roman"/>
+          <w:b/>
+          <w:bCs/>
+          <w:color w:val="FFC000"/>
+          <w:kern w:val="0"/>
+          <w:lang w:eastAsia="en-DE"/>
           <w14:ligatures w14:val="none"/>
         </w:rPr>
         <w:t>Code Listings</w:t>
@@ -1711,17 +1770,19 @@
       <w:r>
         <w:rPr>
           <w:rFonts w:eastAsia="Times New Roman" w:cs="Times New Roman"/>
-          <w:kern w:val="0"/>
-          <w:lang w:val="en-DE" w:eastAsia="en-DE"/>
-          <w14:ligatures w14:val="none"/>
-        </w:rPr>
-        <w:br/>
-      </w:r>
-      <w:r>
-        <w:rPr>
-          <w:rFonts w:eastAsia="Times New Roman" w:cs="Times New Roman"/>
-          <w:kern w:val="0"/>
-          <w:lang w:val="en-DE" w:eastAsia="en-DE"/>
+          <w:color w:val="FFC000"/>
+          <w:kern w:val="0"/>
+          <w:lang w:eastAsia="en-DE"/>
+          <w14:ligatures w14:val="none"/>
+        </w:rPr>
+        <w:br/>
+      </w:r>
+      <w:r>
+        <w:rPr>
+          <w:rFonts w:eastAsia="Times New Roman" w:cs="Times New Roman"/>
+          <w:color w:val="FFC000"/>
+          <w:kern w:val="0"/>
+          <w:lang w:eastAsia="en-DE"/>
           <w14:ligatures w14:val="none"/>
         </w:rPr>
         <w:t>Provide scripts and code snippets used in the implementation</w:t>
@@ -1736,18 +1797,20 @@
         <w:spacing w:before="100" w:beforeAutospacing="1" w:after="100" w:afterAutospacing="1" w:line="240" w:lineRule="auto"/>
         <w:rPr>
           <w:rFonts w:eastAsia="Times New Roman" w:cs="Times New Roman"/>
-          <w:kern w:val="0"/>
-          <w:lang w:val="en-DE" w:eastAsia="en-DE"/>
-          <w14:ligatures w14:val="none"/>
-        </w:rPr>
-      </w:pPr>
-      <w:r>
-        <w:rPr>
-          <w:rFonts w:eastAsia="Times New Roman" w:cs="Times New Roman"/>
-          <w:b/>
-          <w:bCs/>
-          <w:kern w:val="0"/>
-          <w:lang w:val="en-DE" w:eastAsia="en-DE"/>
+          <w:color w:val="FFC000"/>
+          <w:kern w:val="0"/>
+          <w:lang w:eastAsia="en-DE"/>
+          <w14:ligatures w14:val="none"/>
+        </w:rPr>
+      </w:pPr>
+      <w:r>
+        <w:rPr>
+          <w:rFonts w:eastAsia="Times New Roman" w:cs="Times New Roman"/>
+          <w:b/>
+          <w:bCs/>
+          <w:color w:val="FFC000"/>
+          <w:kern w:val="0"/>
+          <w:lang w:eastAsia="en-DE"/>
           <w14:ligatures w14:val="none"/>
         </w:rPr>
         <w:t>Configuration Files</w:t>
@@ -1755,17 +1818,19 @@
       <w:r>
         <w:rPr>
           <w:rFonts w:eastAsia="Times New Roman" w:cs="Times New Roman"/>
-          <w:kern w:val="0"/>
-          <w:lang w:val="en-DE" w:eastAsia="en-DE"/>
-          <w14:ligatures w14:val="none"/>
-        </w:rPr>
-        <w:br/>
-      </w:r>
-      <w:r>
-        <w:rPr>
-          <w:rFonts w:eastAsia="Times New Roman" w:cs="Times New Roman"/>
-          <w:kern w:val="0"/>
-          <w:lang w:val="en-DE" w:eastAsia="en-DE"/>
+          <w:color w:val="FFC000"/>
+          <w:kern w:val="0"/>
+          <w:lang w:eastAsia="en-DE"/>
+          <w14:ligatures w14:val="none"/>
+        </w:rPr>
+        <w:br/>
+      </w:r>
+      <w:r>
+        <w:rPr>
+          <w:rFonts w:eastAsia="Times New Roman" w:cs="Times New Roman"/>
+          <w:color w:val="FFC000"/>
+          <w:kern w:val="0"/>
+          <w:lang w:eastAsia="en-DE"/>
           <w14:ligatures w14:val="none"/>
         </w:rPr>
         <w:t>Important configuration files for Kubernetes, Ray, Keycloak, etc.</w:t>
@@ -1780,18 +1845,20 @@
         <w:spacing w:before="100" w:beforeAutospacing="1" w:after="100" w:afterAutospacing="1" w:line="240" w:lineRule="auto"/>
         <w:rPr>
           <w:rFonts w:eastAsia="Times New Roman" w:cs="Times New Roman"/>
-          <w:kern w:val="0"/>
-          <w:lang w:val="en-DE" w:eastAsia="en-DE"/>
-          <w14:ligatures w14:val="none"/>
-        </w:rPr>
-      </w:pPr>
-      <w:r>
-        <w:rPr>
-          <w:rFonts w:eastAsia="Times New Roman" w:cs="Times New Roman"/>
-          <w:b/>
-          <w:bCs/>
-          <w:kern w:val="0"/>
-          <w:lang w:val="en-DE" w:eastAsia="en-DE"/>
+          <w:color w:val="FFC000"/>
+          <w:kern w:val="0"/>
+          <w:lang w:eastAsia="en-DE"/>
+          <w14:ligatures w14:val="none"/>
+        </w:rPr>
+      </w:pPr>
+      <w:r>
+        <w:rPr>
+          <w:rFonts w:eastAsia="Times New Roman" w:cs="Times New Roman"/>
+          <w:b/>
+          <w:bCs/>
+          <w:color w:val="FFC000"/>
+          <w:kern w:val="0"/>
+          <w:lang w:eastAsia="en-DE"/>
           <w14:ligatures w14:val="none"/>
         </w:rPr>
         <w:lastRenderedPageBreak/>
@@ -1800,17 +1867,19 @@
       <w:r>
         <w:rPr>
           <w:rFonts w:eastAsia="Times New Roman" w:cs="Times New Roman"/>
-          <w:kern w:val="0"/>
-          <w:lang w:val="en-DE" w:eastAsia="en-DE"/>
-          <w14:ligatures w14:val="none"/>
-        </w:rPr>
-        <w:br/>
-      </w:r>
-      <w:r>
-        <w:rPr>
-          <w:rFonts w:eastAsia="Times New Roman" w:cs="Times New Roman"/>
-          <w:kern w:val="0"/>
-          <w:lang w:val="en-DE" w:eastAsia="en-DE"/>
+          <w:color w:val="FFC000"/>
+          <w:kern w:val="0"/>
+          <w:lang w:eastAsia="en-DE"/>
+          <w14:ligatures w14:val="none"/>
+        </w:rPr>
+        <w:br/>
+      </w:r>
+      <w:r>
+        <w:rPr>
+          <w:rFonts w:eastAsia="Times New Roman" w:cs="Times New Roman"/>
+          <w:color w:val="FFC000"/>
+          <w:kern w:val="0"/>
+          <w:lang w:eastAsia="en-DE"/>
           <w14:ligatures w14:val="none"/>
         </w:rPr>
         <w:t>Additional diagrams, logs, or data supporting your research</w:t>
@@ -1825,17 +1894,17 @@
           <w:b/>
           <w:bCs/>
           <w:kern w:val="0"/>
-          <w:lang w:val="en-DE" w:eastAsia="en-DE"/>
-          <w14:ligatures w14:val="none"/>
-        </w:rPr>
-      </w:pPr>
-      <w:r>
-        <w:rPr>
-          <w:rFonts w:eastAsia="Times New Roman" w:cs="Times New Roman"/>
-          <w:b/>
-          <w:bCs/>
-          <w:kern w:val="0"/>
-          <w:lang w:val="en-DE" w:eastAsia="en-DE"/>
+          <w:lang w:eastAsia="en-DE"/>
+          <w14:ligatures w14:val="none"/>
+        </w:rPr>
+      </w:pPr>
+      <w:r>
+        <w:rPr>
+          <w:rFonts w:eastAsia="Times New Roman" w:cs="Times New Roman"/>
+          <w:b/>
+          <w:bCs/>
+          <w:kern w:val="0"/>
+          <w:lang w:eastAsia="en-DE"/>
           <w14:ligatures w14:val="none"/>
         </w:rPr>
         <w:t>References</w:t>
@@ -1846,16 +1915,16 @@
           <w:b/>
           <w:bCs/>
           <w:kern w:val="0"/>
-          <w:lang w:val="en-DE" w:eastAsia="en-DE"/>
-          <w14:ligatures w14:val="none"/>
-        </w:rPr>
-        <w:br/>
-      </w:r>
-      <w:r>
-        <w:rPr>
-          <w:rFonts w:eastAsia="Times New Roman" w:cs="Times New Roman"/>
-          <w:kern w:val="0"/>
-          <w:lang w:val="en-DE" w:eastAsia="en-DE"/>
+          <w:lang w:eastAsia="en-DE"/>
+          <w14:ligatures w14:val="none"/>
+        </w:rPr>
+        <w:br/>
+      </w:r>
+      <w:r>
+        <w:rPr>
+          <w:rFonts w:eastAsia="Times New Roman" w:cs="Times New Roman"/>
+          <w:kern w:val="0"/>
+          <w:lang w:eastAsia="en-DE"/>
           <w14:ligatures w14:val="none"/>
         </w:rPr>
         <w:t>Cite all sources, papers, and tools referred to in your thesis.</w:t>
@@ -3915,7 +3984,7 @@
       <w:kern w:val="0"/>
       <w:sz w:val="24"/>
       <w:szCs w:val="24"/>
-      <w:lang w:val="en-DE" w:eastAsia="en-DE"/>
+      <w:lang w:eastAsia="en-DE"/>
       <w14:ligatures w14:val="none"/>
     </w:rPr>
   </w:style>

</xml_diff>

<commit_message>
Added Figures and Abstract of Report
</commit_message>
<xml_diff>
--- a/thesis-report/Thesis Outline.docx
+++ b/thesis-report/Thesis Outline.docx
@@ -636,25 +636,6 @@
       <w:r>
         <w:rPr>
           <w:rFonts w:eastAsia="Times New Roman" w:cs="Times New Roman"/>
-          <w:color w:val="FF0000"/>
-          <w:kern w:val="0"/>
-          <w:lang w:eastAsia="en-DE"/>
-          <w14:ligatures w14:val="none"/>
-        </w:rPr>
-        <w:t>Python</w:t>
-      </w:r>
-      <w:r>
-        <w:rPr>
-          <w:rFonts w:eastAsia="Times New Roman" w:cs="Times New Roman"/>
-          <w:kern w:val="0"/>
-          <w:lang w:eastAsia="en-DE"/>
-          <w14:ligatures w14:val="none"/>
-        </w:rPr>
-        <w:br/>
-      </w:r>
-      <w:r>
-        <w:rPr>
-          <w:rFonts w:eastAsia="Times New Roman" w:cs="Times New Roman"/>
           <w:kern w:val="0"/>
           <w:lang w:eastAsia="en-DE"/>
           <w14:ligatures w14:val="none"/>
@@ -888,7 +869,6 @@
           <w:lang w:eastAsia="en-DE"/>
           <w14:ligatures w14:val="none"/>
         </w:rPr>
-        <w:lastRenderedPageBreak/>
         <w:t>Scalability and Distribution Architecture</w:t>
       </w:r>
       <w:r>
@@ -960,6 +940,7 @@
           <w:lang w:eastAsia="en-DE"/>
           <w14:ligatures w14:val="none"/>
         </w:rPr>
+        <w:lastRenderedPageBreak/>
         <w:t>Continuous Integration and Deployment</w:t>
       </w:r>
       <w:r>
@@ -1033,7 +1014,6 @@
         <w:spacing w:before="100" w:beforeAutospacing="1" w:after="100" w:afterAutospacing="1" w:line="240" w:lineRule="auto"/>
         <w:rPr>
           <w:rFonts w:eastAsia="Times New Roman" w:cs="Times New Roman"/>
-          <w:color w:val="FF0000"/>
           <w:kern w:val="0"/>
           <w:lang w:eastAsia="en-DE"/>
           <w14:ligatures w14:val="none"/>
@@ -1067,25 +1047,6 @@
           <w14:ligatures w14:val="none"/>
         </w:rPr>
         <w:t>Detailed steps for implementing RBAC</w:t>
-      </w:r>
-      <w:r>
-        <w:rPr>
-          <w:rFonts w:eastAsia="Times New Roman" w:cs="Times New Roman"/>
-          <w:kern w:val="0"/>
-          <w:lang w:eastAsia="en-DE"/>
-          <w14:ligatures w14:val="none"/>
-        </w:rPr>
-        <w:br/>
-      </w:r>
-      <w:r>
-        <w:rPr>
-          <w:rFonts w:eastAsia="Times New Roman" w:cs="Times New Roman"/>
-          <w:color w:val="FF0000"/>
-          <w:kern w:val="0"/>
-          <w:lang w:eastAsia="en-DE"/>
-          <w14:ligatures w14:val="none"/>
-        </w:rPr>
-        <w:t>Automation using batch scripts</w:t>
       </w:r>
     </w:p>
     <w:p>
@@ -1111,7 +1072,18 @@
           <w:lang w:eastAsia="en-DE"/>
           <w14:ligatures w14:val="none"/>
         </w:rPr>
-        <w:t>ArgoCD and Keycloak Integration</w:t>
+        <w:t xml:space="preserve">ArgoCD and Keycloak </w:t>
+      </w:r>
+      <w:r>
+        <w:rPr>
+          <w:rFonts w:eastAsia="Times New Roman" w:cs="Times New Roman"/>
+          <w:b/>
+          <w:bCs/>
+          <w:kern w:val="0"/>
+          <w:lang w:eastAsia="en-DE"/>
+          <w14:ligatures w14:val="none"/>
+        </w:rPr>
+        <w:t>Integration</w:t>
       </w:r>
       <w:r>
         <w:rPr>
@@ -1193,25 +1165,14 @@
         </w:rPr>
         <w:br/>
       </w:r>
-      <w:proofErr w:type="spellStart"/>
-      <w:r>
-        <w:rPr>
-          <w:rFonts w:eastAsia="Times New Roman" w:cs="Times New Roman"/>
-          <w:kern w:val="0"/>
-          <w:lang w:eastAsia="en-DE"/>
-          <w14:ligatures w14:val="none"/>
-        </w:rPr>
-        <w:t>Ray</w:t>
-      </w:r>
-      <w:proofErr w:type="spellEnd"/>
-      <w:r>
-        <w:rPr>
-          <w:rFonts w:eastAsia="Times New Roman" w:cs="Times New Roman"/>
-          <w:kern w:val="0"/>
-          <w:lang w:eastAsia="en-DE"/>
-          <w14:ligatures w14:val="none"/>
-        </w:rPr>
-        <w:t xml:space="preserve"> setup and configuration</w:t>
+      <w:r>
+        <w:rPr>
+          <w:rFonts w:eastAsia="Times New Roman" w:cs="Times New Roman"/>
+          <w:kern w:val="0"/>
+          <w:lang w:eastAsia="en-DE"/>
+          <w14:ligatures w14:val="none"/>
+        </w:rPr>
+        <w:t>Ray setup and configuration</w:t>
       </w:r>
       <w:r>
         <w:rPr>
@@ -1455,25 +1416,14 @@
         </w:rPr>
         <w:br/>
       </w:r>
-      <w:proofErr w:type="spellStart"/>
-      <w:r>
-        <w:rPr>
-          <w:rFonts w:eastAsia="Times New Roman" w:cs="Times New Roman"/>
-          <w:kern w:val="0"/>
-          <w:lang w:eastAsia="en-DE"/>
-          <w14:ligatures w14:val="none"/>
-        </w:rPr>
-        <w:t>Testing</w:t>
-      </w:r>
-      <w:proofErr w:type="spellEnd"/>
-      <w:r>
-        <w:rPr>
-          <w:rFonts w:eastAsia="Times New Roman" w:cs="Times New Roman"/>
-          <w:kern w:val="0"/>
-          <w:lang w:eastAsia="en-DE"/>
-          <w14:ligatures w14:val="none"/>
-        </w:rPr>
-        <w:t xml:space="preserve"> the integration of ArgoCD and Keycloak</w:t>
+      <w:r>
+        <w:rPr>
+          <w:rFonts w:eastAsia="Times New Roman" w:cs="Times New Roman"/>
+          <w:kern w:val="0"/>
+          <w:lang w:eastAsia="en-DE"/>
+          <w14:ligatures w14:val="none"/>
+        </w:rPr>
+        <w:t>Testing the integration of ArgoCD and Keycloak</w:t>
       </w:r>
     </w:p>
     <w:p>
@@ -1721,18 +1671,16 @@
           <w:rFonts w:eastAsia="Times New Roman" w:cs="Times New Roman"/>
           <w:b/>
           <w:bCs/>
-          <w:color w:val="FFC000"/>
-          <w:kern w:val="0"/>
-          <w:lang w:eastAsia="en-DE"/>
-          <w14:ligatures w14:val="none"/>
-        </w:rPr>
-      </w:pPr>
-      <w:r>
-        <w:rPr>
-          <w:rFonts w:eastAsia="Times New Roman" w:cs="Times New Roman"/>
-          <w:b/>
-          <w:bCs/>
-          <w:color w:val="FFC000"/>
+          <w:kern w:val="0"/>
+          <w:lang w:eastAsia="en-DE"/>
+          <w14:ligatures w14:val="none"/>
+        </w:rPr>
+      </w:pPr>
+      <w:r>
+        <w:rPr>
+          <w:rFonts w:eastAsia="Times New Roman" w:cs="Times New Roman"/>
+          <w:b/>
+          <w:bCs/>
           <w:kern w:val="0"/>
           <w:lang w:eastAsia="en-DE"/>
           <w14:ligatures w14:val="none"/>
@@ -1749,43 +1697,21 @@
         <w:spacing w:before="100" w:beforeAutospacing="1" w:after="100" w:afterAutospacing="1" w:line="240" w:lineRule="auto"/>
         <w:rPr>
           <w:rFonts w:eastAsia="Times New Roman" w:cs="Times New Roman"/>
-          <w:color w:val="FFC000"/>
-          <w:kern w:val="0"/>
-          <w:lang w:eastAsia="en-DE"/>
-          <w14:ligatures w14:val="none"/>
-        </w:rPr>
-      </w:pPr>
-      <w:r>
-        <w:rPr>
-          <w:rFonts w:eastAsia="Times New Roman" w:cs="Times New Roman"/>
-          <w:b/>
-          <w:bCs/>
-          <w:color w:val="FFC000"/>
-          <w:kern w:val="0"/>
-          <w:lang w:eastAsia="en-DE"/>
-          <w14:ligatures w14:val="none"/>
-        </w:rPr>
-        <w:t>Code Listings</w:t>
-      </w:r>
-      <w:r>
-        <w:rPr>
-          <w:rFonts w:eastAsia="Times New Roman" w:cs="Times New Roman"/>
-          <w:color w:val="FFC000"/>
-          <w:kern w:val="0"/>
-          <w:lang w:eastAsia="en-DE"/>
-          <w14:ligatures w14:val="none"/>
-        </w:rPr>
-        <w:br/>
-      </w:r>
-      <w:r>
-        <w:rPr>
-          <w:rFonts w:eastAsia="Times New Roman" w:cs="Times New Roman"/>
-          <w:color w:val="FFC000"/>
-          <w:kern w:val="0"/>
-          <w:lang w:eastAsia="en-DE"/>
-          <w14:ligatures w14:val="none"/>
-        </w:rPr>
-        <w:t>Provide scripts and code snippets used in the implementation</w:t>
+          <w:kern w:val="0"/>
+          <w:lang w:eastAsia="en-DE"/>
+          <w14:ligatures w14:val="none"/>
+        </w:rPr>
+      </w:pPr>
+      <w:r>
+        <w:rPr>
+          <w:rFonts w:eastAsia="Times New Roman" w:cs="Times New Roman"/>
+          <w:b/>
+          <w:bCs/>
+          <w:kern w:val="0"/>
+          <w:lang w:eastAsia="en-DE"/>
+          <w14:ligatures w14:val="none"/>
+        </w:rPr>
+        <w:t>GitHub Repository</w:t>
       </w:r>
     </w:p>
     <w:p>
@@ -1797,43 +1723,21 @@
         <w:spacing w:before="100" w:beforeAutospacing="1" w:after="100" w:afterAutospacing="1" w:line="240" w:lineRule="auto"/>
         <w:rPr>
           <w:rFonts w:eastAsia="Times New Roman" w:cs="Times New Roman"/>
-          <w:color w:val="FFC000"/>
-          <w:kern w:val="0"/>
-          <w:lang w:eastAsia="en-DE"/>
-          <w14:ligatures w14:val="none"/>
-        </w:rPr>
-      </w:pPr>
-      <w:r>
-        <w:rPr>
-          <w:rFonts w:eastAsia="Times New Roman" w:cs="Times New Roman"/>
-          <w:b/>
-          <w:bCs/>
-          <w:color w:val="FFC000"/>
-          <w:kern w:val="0"/>
-          <w:lang w:eastAsia="en-DE"/>
-          <w14:ligatures w14:val="none"/>
-        </w:rPr>
-        <w:t>Configuration Files</w:t>
-      </w:r>
-      <w:r>
-        <w:rPr>
-          <w:rFonts w:eastAsia="Times New Roman" w:cs="Times New Roman"/>
-          <w:color w:val="FFC000"/>
-          <w:kern w:val="0"/>
-          <w:lang w:eastAsia="en-DE"/>
-          <w14:ligatures w14:val="none"/>
-        </w:rPr>
-        <w:br/>
-      </w:r>
-      <w:r>
-        <w:rPr>
-          <w:rFonts w:eastAsia="Times New Roman" w:cs="Times New Roman"/>
-          <w:color w:val="FFC000"/>
-          <w:kern w:val="0"/>
-          <w:lang w:eastAsia="en-DE"/>
-          <w14:ligatures w14:val="none"/>
-        </w:rPr>
-        <w:t>Important configuration files for Kubernetes, Ray, Keycloak, etc.</w:t>
+          <w:kern w:val="0"/>
+          <w:lang w:eastAsia="en-DE"/>
+          <w14:ligatures w14:val="none"/>
+        </w:rPr>
+      </w:pPr>
+      <w:r>
+        <w:rPr>
+          <w:rFonts w:eastAsia="Times New Roman" w:cs="Times New Roman"/>
+          <w:b/>
+          <w:bCs/>
+          <w:kern w:val="0"/>
+          <w:lang w:eastAsia="en-DE"/>
+          <w14:ligatures w14:val="none"/>
+        </w:rPr>
+        <w:t>Illustration</w:t>
       </w:r>
     </w:p>
     <w:p>
@@ -1845,58 +1749,32 @@
         <w:spacing w:before="100" w:beforeAutospacing="1" w:after="100" w:afterAutospacing="1" w:line="240" w:lineRule="auto"/>
         <w:rPr>
           <w:rFonts w:eastAsia="Times New Roman" w:cs="Times New Roman"/>
-          <w:color w:val="FFC000"/>
-          <w:kern w:val="0"/>
-          <w:lang w:eastAsia="en-DE"/>
-          <w14:ligatures w14:val="none"/>
-        </w:rPr>
-      </w:pPr>
-      <w:r>
-        <w:rPr>
-          <w:rFonts w:eastAsia="Times New Roman" w:cs="Times New Roman"/>
-          <w:b/>
-          <w:bCs/>
-          <w:color w:val="FFC000"/>
-          <w:kern w:val="0"/>
-          <w:lang w:eastAsia="en-DE"/>
-          <w14:ligatures w14:val="none"/>
-        </w:rPr>
-        <w:lastRenderedPageBreak/>
-        <w:t>Supplementary Material</w:t>
-      </w:r>
-      <w:r>
-        <w:rPr>
-          <w:rFonts w:eastAsia="Times New Roman" w:cs="Times New Roman"/>
-          <w:color w:val="FFC000"/>
-          <w:kern w:val="0"/>
-          <w:lang w:eastAsia="en-DE"/>
-          <w14:ligatures w14:val="none"/>
-        </w:rPr>
-        <w:br/>
-      </w:r>
-      <w:r>
-        <w:rPr>
-          <w:rFonts w:eastAsia="Times New Roman" w:cs="Times New Roman"/>
-          <w:color w:val="FFC000"/>
-          <w:kern w:val="0"/>
-          <w:lang w:eastAsia="en-DE"/>
-          <w14:ligatures w14:val="none"/>
-        </w:rPr>
-        <w:t>Additional diagrams, logs, or data supporting your research</w:t>
+          <w:b/>
+          <w:bCs/>
+          <w:kern w:val="0"/>
+          <w:lang w:eastAsia="en-DE"/>
+          <w14:ligatures w14:val="none"/>
+        </w:rPr>
+      </w:pPr>
+      <w:r>
+        <w:rPr>
+          <w:rFonts w:eastAsia="Times New Roman" w:cs="Times New Roman"/>
+          <w:b/>
+          <w:bCs/>
+          <w:kern w:val="0"/>
+          <w:lang w:eastAsia="en-DE"/>
+          <w14:ligatures w14:val="none"/>
+        </w:rPr>
+        <w:t>Digital version of the work (Word and PDF)</w:t>
       </w:r>
     </w:p>
     <w:p>
       <w:pPr>
+        <w:numPr>
+          <w:ilvl w:val="0"/>
+          <w:numId w:val="8"/>
+        </w:numPr>
         <w:spacing w:before="100" w:beforeAutospacing="1" w:after="100" w:afterAutospacing="1" w:line="240" w:lineRule="auto"/>
-        <w:outlineLvl w:val="2"/>
-        <w:rPr>
-          <w:rFonts w:eastAsia="Times New Roman" w:cs="Times New Roman"/>
-          <w:b/>
-          <w:bCs/>
-          <w:kern w:val="0"/>
-          <w:lang w:eastAsia="en-DE"/>
-          <w14:ligatures w14:val="none"/>
-        </w:rPr>
       </w:pPr>
       <w:r>
         <w:rPr>
@@ -1920,17 +1798,7 @@
         </w:rPr>
         <w:br/>
       </w:r>
-      <w:r>
-        <w:rPr>
-          <w:rFonts w:eastAsia="Times New Roman" w:cs="Times New Roman"/>
-          <w:kern w:val="0"/>
-          <w:lang w:eastAsia="en-DE"/>
-          <w14:ligatures w14:val="none"/>
-        </w:rPr>
-        <w:t>Cite all sources, papers, and tools referred to in your thesis.</w:t>
-      </w:r>
     </w:p>
-    <w:p/>
     <w:sectPr>
       <w:pgSz w:w="11906" w:h="16838"/>
       <w:pgMar w:top="1440" w:right="1440" w:bottom="1440" w:left="1440" w:header="708" w:footer="708" w:gutter="0"/>

</xml_diff>